<commit_message>
adding downer cows problem
</commit_message>
<xml_diff>
--- a/LastHw.docx
+++ b/LastHw.docx
@@ -1,20 +1,42 @@
 
 <file path=word/document.xml><?xml version="1.0" encoding="utf-8"?>
-<w:document xmlns:wpc="http://schemas.microsoft.com/office/word/2010/wordprocessingCanvas" xmlns:cx="http://schemas.microsoft.com/office/drawing/2014/chartex" xmlns:cx1="http://schemas.microsoft.com/office/drawing/2015/9/8/chartex" xmlns:cx2="http://schemas.microsoft.com/office/drawing/2015/10/21/chartex" xmlns:cx3="http://schemas.microsoft.com/office/drawing/2016/5/9/chartex" xmlns:cx4="http://schemas.microsoft.com/office/drawing/2016/5/10/chartex" xmlns:cx5="http://schemas.microsoft.com/office/drawing/2016/5/11/chartex" xmlns:cx6="http://schemas.microsoft.com/office/drawing/2016/5/12/chartex" xmlns:cx7="http://schemas.microsoft.com/office/drawing/2016/5/13/chartex" xmlns:cx8="http://schemas.microsoft.com/office/drawing/2016/5/14/chartex" xmlns:mc="http://schemas.openxmlformats.org/markup-compatibility/2006" xmlns:aink="http://schemas.microsoft.com/office/drawing/2016/ink" xmlns:am3d="http://schemas.microsoft.com/office/drawing/2017/model3d" xmlns:o="urn:schemas-microsoft-com:office:office" xmlns:r="http://schemas.openxmlformats.org/officeDocument/2006/relationships" xmlns:m="http://schemas.openxmlformats.org/officeDocument/2006/math" xmlns:v="urn:schemas-microsoft-com:vml" xmlns:wp14="http://schemas.microsoft.com/office/word/2010/wordprocessingDrawing" xmlns:wp="http://schemas.openxmlformats.org/drawingml/2006/wordprocessingDrawing" xmlns:w10="urn:schemas-microsoft-com:office:word" xmlns:w="http://schemas.openxmlformats.org/wordprocessingml/2006/main" xmlns:w14="http://schemas.microsoft.com/office/word/2010/wordml" xmlns:w15="http://schemas.microsoft.com/office/word/2012/wordml" xmlns:w16cid="http://schemas.microsoft.com/office/word/2016/wordml/cid" xmlns:w16se="http://schemas.microsoft.com/office/word/2015/wordml/symex" xmlns:wpg="http://schemas.microsoft.com/office/word/2010/wordprocessingGroup" xmlns:wpi="http://schemas.microsoft.com/office/word/2010/wordprocessingInk" xmlns:wne="http://schemas.microsoft.com/office/word/2006/wordml" xmlns:wps="http://schemas.microsoft.com/office/word/2010/wordprocessingShape" mc:Ignorable="w14 w15 w16se w16cid wp14">
+<w:document xmlns:wpc="http://schemas.microsoft.com/office/word/2010/wordprocessingCanvas" xmlns:cx="http://schemas.microsoft.com/office/drawing/2014/chartex" xmlns:cx1="http://schemas.microsoft.com/office/drawing/2015/9/8/chartex" xmlns:mc="http://schemas.openxmlformats.org/markup-compatibility/2006" xmlns:o="urn:schemas-microsoft-com:office:office" xmlns:r="http://schemas.openxmlformats.org/officeDocument/2006/relationships" xmlns:m="http://schemas.openxmlformats.org/officeDocument/2006/math" xmlns:v="urn:schemas-microsoft-com:vml" xmlns:wp14="http://schemas.microsoft.com/office/word/2010/wordprocessingDrawing" xmlns:wp="http://schemas.openxmlformats.org/drawingml/2006/wordprocessingDrawing" xmlns:w10="urn:schemas-microsoft-com:office:word" xmlns:w="http://schemas.openxmlformats.org/wordprocessingml/2006/main" xmlns:w14="http://schemas.microsoft.com/office/word/2010/wordml" xmlns:w15="http://schemas.microsoft.com/office/word/2012/wordml" xmlns:w16se="http://schemas.microsoft.com/office/word/2015/wordml/symex" xmlns:wpg="http://schemas.microsoft.com/office/word/2010/wordprocessingGroup" xmlns:wpi="http://schemas.microsoft.com/office/word/2010/wordprocessingInk" xmlns:wne="http://schemas.microsoft.com/office/word/2006/wordml" xmlns:wps="http://schemas.microsoft.com/office/word/2010/wordprocessingShape" mc:Ignorable="w14 w15 w16se wp14">
   <w:body>
+    <w:p>
+      <w:pPr>
+        <w:pStyle w:val="Caption"/>
+        <w:rPr>
+          <w:b/>
+          <w:i w:val="0"/>
+          <w:color w:val="auto"/>
+          <w:sz w:val="20"/>
+          <w:szCs w:val="20"/>
+        </w:rPr>
+      </w:pPr>
+      <w:r>
+        <w:rPr>
+          <w:b/>
+          <w:i w:val="0"/>
+          <w:color w:val="auto"/>
+          <w:sz w:val="20"/>
+          <w:szCs w:val="20"/>
+        </w:rPr>
+        <w:t>Golf Model Selection Exercise 7.3</w:t>
+      </w:r>
+    </w:p>
     <w:tbl>
       <w:tblPr>
-        <w:tblStyle w:val="PlainTable3"/>
+        <w:tblStyle w:val="GridTable1Light"/>
         <w:tblW w:w="0" w:type="auto"/>
         <w:tblLook w:val="04A0" w:firstRow="1" w:lastRow="0" w:firstColumn="1" w:lastColumn="0" w:noHBand="0" w:noVBand="1"/>
       </w:tblPr>
       <w:tblGrid>
         <w:gridCol w:w="845"/>
-        <w:gridCol w:w="4465"/>
-        <w:gridCol w:w="900"/>
-        <w:gridCol w:w="990"/>
-        <w:gridCol w:w="1080"/>
-        <w:gridCol w:w="1080"/>
+        <w:gridCol w:w="4460"/>
+        <w:gridCol w:w="898"/>
+        <w:gridCol w:w="989"/>
+        <w:gridCol w:w="1079"/>
+        <w:gridCol w:w="1079"/>
       </w:tblGrid>
       <w:tr>
         <w:trPr>
@@ -23,7 +45,7 @@
         </w:trPr>
         <w:tc>
           <w:tcPr>
-            <w:cnfStyle w:val="001000000100" w:firstRow="0" w:lastRow="0" w:firstColumn="1" w:lastColumn="0" w:oddVBand="0" w:evenVBand="0" w:oddHBand="0" w:evenHBand="0" w:firstRowFirstColumn="1" w:firstRowLastColumn="0" w:lastRowFirstColumn="0" w:lastRowLastColumn="0"/>
+            <w:cnfStyle w:val="001000000000" w:firstRow="0" w:lastRow="0" w:firstColumn="1" w:lastColumn="0" w:oddVBand="0" w:evenVBand="0" w:oddHBand="0" w:evenHBand="0" w:firstRowFirstColumn="0" w:firstRowLastColumn="0" w:lastRowFirstColumn="0" w:lastRowLastColumn="0"/>
             <w:tcW w:w="845" w:type="dxa"/>
           </w:tcPr>
           <w:p>
@@ -176,7 +198,6 @@
       </w:tr>
       <w:tr>
         <w:trPr>
-          <w:cnfStyle w:val="000000100000" w:firstRow="0" w:lastRow="0" w:firstColumn="0" w:lastColumn="0" w:oddVBand="0" w:evenVBand="0" w:oddHBand="1" w:evenHBand="0" w:firstRowFirstColumn="0" w:firstRowLastColumn="0" w:lastRowFirstColumn="0" w:lastRowLastColumn="0"/>
           <w:trHeight w:val="259"/>
         </w:trPr>
         <w:tc>
@@ -206,7 +227,7 @@
           </w:tcPr>
           <w:p>
             <w:pPr>
-              <w:cnfStyle w:val="000000100000" w:firstRow="0" w:lastRow="0" w:firstColumn="0" w:lastColumn="0" w:oddVBand="0" w:evenVBand="0" w:oddHBand="1" w:evenHBand="0" w:firstRowFirstColumn="0" w:firstRowLastColumn="0" w:lastRowFirstColumn="0" w:lastRowLastColumn="0"/>
+              <w:cnfStyle w:val="000000000000" w:firstRow="0" w:lastRow="0" w:firstColumn="0" w:lastColumn="0" w:oddVBand="0" w:evenVBand="0" w:oddHBand="0" w:evenHBand="0" w:firstRowFirstColumn="0" w:firstRowLastColumn="0" w:lastRowFirstColumn="0" w:lastRowLastColumn="0"/>
               <w:rPr>
                 <w:sz w:val="20"/>
                 <w:szCs w:val="20"/>
@@ -227,7 +248,7 @@
           </w:tcPr>
           <w:p>
             <w:pPr>
-              <w:cnfStyle w:val="000000100000" w:firstRow="0" w:lastRow="0" w:firstColumn="0" w:lastColumn="0" w:oddVBand="0" w:evenVBand="0" w:oddHBand="1" w:evenHBand="0" w:firstRowFirstColumn="0" w:firstRowLastColumn="0" w:lastRowFirstColumn="0" w:lastRowLastColumn="0"/>
+              <w:cnfStyle w:val="000000000000" w:firstRow="0" w:lastRow="0" w:firstColumn="0" w:lastColumn="0" w:oddVBand="0" w:evenVBand="0" w:oddHBand="0" w:evenHBand="0" w:firstRowFirstColumn="0" w:firstRowLastColumn="0" w:lastRowFirstColumn="0" w:lastRowLastColumn="0"/>
               <w:rPr>
                 <w:sz w:val="20"/>
                 <w:szCs w:val="20"/>
@@ -248,7 +269,7 @@
           </w:tcPr>
           <w:p>
             <w:pPr>
-              <w:cnfStyle w:val="000000100000" w:firstRow="0" w:lastRow="0" w:firstColumn="0" w:lastColumn="0" w:oddVBand="0" w:evenVBand="0" w:oddHBand="1" w:evenHBand="0" w:firstRowFirstColumn="0" w:firstRowLastColumn="0" w:lastRowFirstColumn="0" w:lastRowLastColumn="0"/>
+              <w:cnfStyle w:val="000000000000" w:firstRow="0" w:lastRow="0" w:firstColumn="0" w:lastColumn="0" w:oddVBand="0" w:evenVBand="0" w:oddHBand="0" w:evenHBand="0" w:firstRowFirstColumn="0" w:firstRowLastColumn="0" w:lastRowFirstColumn="0" w:lastRowLastColumn="0"/>
               <w:rPr>
                 <w:sz w:val="20"/>
                 <w:szCs w:val="20"/>
@@ -269,7 +290,7 @@
           </w:tcPr>
           <w:p>
             <w:pPr>
-              <w:cnfStyle w:val="000000100000" w:firstRow="0" w:lastRow="0" w:firstColumn="0" w:lastColumn="0" w:oddVBand="0" w:evenVBand="0" w:oddHBand="1" w:evenHBand="0" w:firstRowFirstColumn="0" w:firstRowLastColumn="0" w:lastRowFirstColumn="0" w:lastRowLastColumn="0"/>
+              <w:cnfStyle w:val="000000000000" w:firstRow="0" w:lastRow="0" w:firstColumn="0" w:lastColumn="0" w:oddVBand="0" w:evenVBand="0" w:oddHBand="0" w:evenHBand="0" w:firstRowFirstColumn="0" w:firstRowLastColumn="0" w:lastRowFirstColumn="0" w:lastRowLastColumn="0"/>
               <w:rPr>
                 <w:sz w:val="20"/>
                 <w:szCs w:val="20"/>
@@ -290,7 +311,7 @@
           </w:tcPr>
           <w:p>
             <w:pPr>
-              <w:cnfStyle w:val="000000100000" w:firstRow="0" w:lastRow="0" w:firstColumn="0" w:lastColumn="0" w:oddVBand="0" w:evenVBand="0" w:oddHBand="1" w:evenHBand="0" w:firstRowFirstColumn="0" w:firstRowLastColumn="0" w:lastRowFirstColumn="0" w:lastRowLastColumn="0"/>
+              <w:cnfStyle w:val="000000000000" w:firstRow="0" w:lastRow="0" w:firstColumn="0" w:lastColumn="0" w:oddVBand="0" w:evenVBand="0" w:oddHBand="0" w:evenHBand="0" w:firstRowFirstColumn="0" w:firstRowLastColumn="0" w:lastRowFirstColumn="0" w:lastRowLastColumn="0"/>
               <w:rPr>
                 <w:sz w:val="20"/>
                 <w:szCs w:val="20"/>
@@ -448,7 +469,6 @@
       </w:tr>
       <w:tr>
         <w:trPr>
-          <w:cnfStyle w:val="000000100000" w:firstRow="0" w:lastRow="0" w:firstColumn="0" w:lastColumn="0" w:oddVBand="0" w:evenVBand="0" w:oddHBand="1" w:evenHBand="0" w:firstRowFirstColumn="0" w:firstRowLastColumn="0" w:lastRowFirstColumn="0" w:lastRowLastColumn="0"/>
           <w:trHeight w:val="275"/>
         </w:trPr>
         <w:tc>
@@ -478,28 +498,19 @@
           </w:tcPr>
           <w:p>
             <w:pPr>
-              <w:cnfStyle w:val="000000100000" w:firstRow="0" w:lastRow="0" w:firstColumn="0" w:lastColumn="0" w:oddVBand="0" w:evenVBand="0" w:oddHBand="1" w:evenHBand="0" w:firstRowFirstColumn="0" w:firstRowLastColumn="0" w:lastRowFirstColumn="0" w:lastRowLastColumn="0"/>
+              <w:cnfStyle w:val="000000000000" w:firstRow="0" w:lastRow="0" w:firstColumn="0" w:lastColumn="0" w:oddVBand="0" w:evenVBand="0" w:oddHBand="0" w:evenHBand="0" w:firstRowFirstColumn="0" w:firstRowLastColumn="0" w:lastRowFirstColumn="0" w:lastRowLastColumn="0"/>
               <w:rPr>
                 <w:sz w:val="20"/>
                 <w:szCs w:val="20"/>
               </w:rPr>
             </w:pPr>
             <w:proofErr w:type="spellStart"/>
-            <w:proofErr w:type="gramStart"/>
-            <w:r>
-              <w:rPr>
-                <w:sz w:val="20"/>
-                <w:szCs w:val="20"/>
-              </w:rPr>
-              <w:t>GIR,BirdieConversion</w:t>
-            </w:r>
-            <w:proofErr w:type="gramEnd"/>
-            <w:r>
-              <w:rPr>
-                <w:sz w:val="20"/>
-                <w:szCs w:val="20"/>
-              </w:rPr>
-              <w:t>,Scrambling</w:t>
+            <w:r>
+              <w:rPr>
+                <w:sz w:val="20"/>
+                <w:szCs w:val="20"/>
+              </w:rPr>
+              <w:t>GIR,BirdieConversion,Scrambling</w:t>
             </w:r>
             <w:proofErr w:type="spellEnd"/>
           </w:p>
@@ -510,7 +521,7 @@
           </w:tcPr>
           <w:p>
             <w:pPr>
-              <w:cnfStyle w:val="000000100000" w:firstRow="0" w:lastRow="0" w:firstColumn="0" w:lastColumn="0" w:oddVBand="0" w:evenVBand="0" w:oddHBand="1" w:evenHBand="0" w:firstRowFirstColumn="0" w:firstRowLastColumn="0" w:lastRowFirstColumn="0" w:lastRowLastColumn="0"/>
+              <w:cnfStyle w:val="000000000000" w:firstRow="0" w:lastRow="0" w:firstColumn="0" w:lastColumn="0" w:oddVBand="0" w:evenVBand="0" w:oddHBand="0" w:evenHBand="0" w:firstRowFirstColumn="0" w:firstRowLastColumn="0" w:lastRowFirstColumn="0" w:lastRowLastColumn="0"/>
               <w:rPr>
                 <w:sz w:val="20"/>
                 <w:szCs w:val="20"/>
@@ -531,7 +542,7 @@
           </w:tcPr>
           <w:p>
             <w:pPr>
-              <w:cnfStyle w:val="000000100000" w:firstRow="0" w:lastRow="0" w:firstColumn="0" w:lastColumn="0" w:oddVBand="0" w:evenVBand="0" w:oddHBand="1" w:evenHBand="0" w:firstRowFirstColumn="0" w:firstRowLastColumn="0" w:lastRowFirstColumn="0" w:lastRowLastColumn="0"/>
+              <w:cnfStyle w:val="000000000000" w:firstRow="0" w:lastRow="0" w:firstColumn="0" w:lastColumn="0" w:oddVBand="0" w:evenVBand="0" w:oddHBand="0" w:evenHBand="0" w:firstRowFirstColumn="0" w:firstRowLastColumn="0" w:lastRowFirstColumn="0" w:lastRowLastColumn="0"/>
               <w:rPr>
                 <w:sz w:val="20"/>
                 <w:szCs w:val="20"/>
@@ -552,7 +563,7 @@
           </w:tcPr>
           <w:p>
             <w:pPr>
-              <w:cnfStyle w:val="000000100000" w:firstRow="0" w:lastRow="0" w:firstColumn="0" w:lastColumn="0" w:oddVBand="0" w:evenVBand="0" w:oddHBand="1" w:evenHBand="0" w:firstRowFirstColumn="0" w:firstRowLastColumn="0" w:lastRowFirstColumn="0" w:lastRowLastColumn="0"/>
+              <w:cnfStyle w:val="000000000000" w:firstRow="0" w:lastRow="0" w:firstColumn="0" w:lastColumn="0" w:oddVBand="0" w:evenVBand="0" w:oddHBand="0" w:evenHBand="0" w:firstRowFirstColumn="0" w:firstRowLastColumn="0" w:lastRowFirstColumn="0" w:lastRowLastColumn="0"/>
               <w:rPr>
                 <w:sz w:val="20"/>
                 <w:szCs w:val="20"/>
@@ -573,7 +584,7 @@
           </w:tcPr>
           <w:p>
             <w:pPr>
-              <w:cnfStyle w:val="000000100000" w:firstRow="0" w:lastRow="0" w:firstColumn="0" w:lastColumn="0" w:oddVBand="0" w:evenVBand="0" w:oddHBand="1" w:evenHBand="0" w:firstRowFirstColumn="0" w:firstRowLastColumn="0" w:lastRowFirstColumn="0" w:lastRowLastColumn="0"/>
+              <w:cnfStyle w:val="000000000000" w:firstRow="0" w:lastRow="0" w:firstColumn="0" w:lastColumn="0" w:oddVBand="0" w:evenVBand="0" w:oddHBand="0" w:evenHBand="0" w:firstRowFirstColumn="0" w:firstRowLastColumn="0" w:lastRowFirstColumn="0" w:lastRowLastColumn="0"/>
               <w:rPr>
                 <w:b/>
                 <w:sz w:val="20"/>
@@ -629,21 +640,12 @@
               </w:rPr>
             </w:pPr>
             <w:proofErr w:type="spellStart"/>
-            <w:proofErr w:type="gramStart"/>
-            <w:r>
-              <w:rPr>
-                <w:sz w:val="20"/>
-                <w:szCs w:val="20"/>
-              </w:rPr>
-              <w:t>GIR,BirdieConversion</w:t>
-            </w:r>
-            <w:proofErr w:type="gramEnd"/>
-            <w:r>
-              <w:rPr>
-                <w:sz w:val="20"/>
-                <w:szCs w:val="20"/>
-              </w:rPr>
-              <w:t>,SandSaves,Scrambling</w:t>
+            <w:r>
+              <w:rPr>
+                <w:sz w:val="20"/>
+                <w:szCs w:val="20"/>
+              </w:rPr>
+              <w:t>GIR,BirdieConversion,SandSaves,Scrambling</w:t>
             </w:r>
             <w:proofErr w:type="spellEnd"/>
           </w:p>
@@ -729,189 +731,6 @@
                 <w:szCs w:val="20"/>
               </w:rPr>
               <w:t>-139.900</w:t>
-            </w:r>
-          </w:p>
-        </w:tc>
-      </w:tr>
-      <w:tr>
-        <w:trPr>
-          <w:cnfStyle w:val="000000100000" w:firstRow="0" w:lastRow="0" w:firstColumn="0" w:lastColumn="0" w:oddVBand="0" w:evenVBand="0" w:oddHBand="1" w:evenHBand="0" w:firstRowFirstColumn="0" w:firstRowLastColumn="0" w:lastRowFirstColumn="0" w:lastRowLastColumn="0"/>
-          <w:trHeight w:val="275"/>
-        </w:trPr>
-        <w:tc>
-          <w:tcPr>
-            <w:cnfStyle w:val="001000000000" w:firstRow="0" w:lastRow="0" w:firstColumn="1" w:lastColumn="0" w:oddVBand="0" w:evenVBand="0" w:oddHBand="0" w:evenHBand="0" w:firstRowFirstColumn="0" w:firstRowLastColumn="0" w:lastRowFirstColumn="0" w:lastRowLastColumn="0"/>
-            <w:tcW w:w="845" w:type="dxa"/>
-          </w:tcPr>
-          <w:p>
-            <w:pPr>
-              <w:rPr>
-                <w:sz w:val="20"/>
-                <w:szCs w:val="20"/>
-              </w:rPr>
-            </w:pPr>
-            <w:r>
-              <w:rPr>
-                <w:sz w:val="20"/>
-                <w:szCs w:val="20"/>
-              </w:rPr>
-              <w:t>5</w:t>
-            </w:r>
-          </w:p>
-        </w:tc>
-        <w:tc>
-          <w:tcPr>
-            <w:tcW w:w="4465" w:type="dxa"/>
-          </w:tcPr>
-          <w:p>
-            <w:pPr>
-              <w:cnfStyle w:val="000000100000" w:firstRow="0" w:lastRow="0" w:firstColumn="0" w:lastColumn="0" w:oddVBand="0" w:evenVBand="0" w:oddHBand="1" w:evenHBand="0" w:firstRowFirstColumn="0" w:firstRowLastColumn="0" w:lastRowFirstColumn="0" w:lastRowLastColumn="0"/>
-              <w:rPr>
-                <w:sz w:val="20"/>
-                <w:szCs w:val="20"/>
-              </w:rPr>
-            </w:pPr>
-            <w:proofErr w:type="spellStart"/>
-            <w:proofErr w:type="gramStart"/>
-            <w:r>
-              <w:rPr>
-                <w:sz w:val="20"/>
-                <w:szCs w:val="20"/>
-              </w:rPr>
-              <w:t>GIR,BirdieConversion</w:t>
-            </w:r>
-            <w:proofErr w:type="gramEnd"/>
-            <w:r>
-              <w:rPr>
-                <w:sz w:val="20"/>
-                <w:szCs w:val="20"/>
-              </w:rPr>
-              <w:t>,SandSaves</w:t>
-            </w:r>
-            <w:proofErr w:type="spellEnd"/>
-          </w:p>
-          <w:p>
-            <w:pPr>
-              <w:cnfStyle w:val="000000100000" w:firstRow="0" w:lastRow="0" w:firstColumn="0" w:lastColumn="0" w:oddVBand="0" w:evenVBand="0" w:oddHBand="1" w:evenHBand="0" w:firstRowFirstColumn="0" w:firstRowLastColumn="0" w:lastRowFirstColumn="0" w:lastRowLastColumn="0"/>
-              <w:rPr>
-                <w:sz w:val="20"/>
-                <w:szCs w:val="20"/>
-              </w:rPr>
-            </w:pPr>
-            <w:proofErr w:type="gramStart"/>
-            <w:r>
-              <w:rPr>
-                <w:sz w:val="20"/>
-                <w:szCs w:val="20"/>
-              </w:rPr>
-              <w:t>,</w:t>
-            </w:r>
-            <w:proofErr w:type="spellStart"/>
-            <w:r>
-              <w:rPr>
-                <w:sz w:val="20"/>
-                <w:szCs w:val="20"/>
-              </w:rPr>
-              <w:t>Scrambling</w:t>
-            </w:r>
-            <w:proofErr w:type="gramEnd"/>
-            <w:r>
-              <w:rPr>
-                <w:sz w:val="20"/>
-                <w:szCs w:val="20"/>
-              </w:rPr>
-              <w:t>,PuttsPerRound</w:t>
-            </w:r>
-            <w:proofErr w:type="spellEnd"/>
-          </w:p>
-        </w:tc>
-        <w:tc>
-          <w:tcPr>
-            <w:tcW w:w="900" w:type="dxa"/>
-          </w:tcPr>
-          <w:p>
-            <w:pPr>
-              <w:cnfStyle w:val="000000100000" w:firstRow="0" w:lastRow="0" w:firstColumn="0" w:lastColumn="0" w:oddVBand="0" w:evenVBand="0" w:oddHBand="1" w:evenHBand="0" w:firstRowFirstColumn="0" w:firstRowLastColumn="0" w:lastRowFirstColumn="0" w:lastRowLastColumn="0"/>
-              <w:rPr>
-                <w:b/>
-                <w:sz w:val="20"/>
-                <w:szCs w:val="20"/>
-              </w:rPr>
-            </w:pPr>
-            <w:r>
-              <w:rPr>
-                <w:b/>
-                <w:sz w:val="20"/>
-                <w:szCs w:val="20"/>
-              </w:rPr>
-              <w:t>0.546</w:t>
-            </w:r>
-          </w:p>
-        </w:tc>
-        <w:tc>
-          <w:tcPr>
-            <w:tcW w:w="990" w:type="dxa"/>
-          </w:tcPr>
-          <w:p>
-            <w:pPr>
-              <w:cnfStyle w:val="000000100000" w:firstRow="0" w:lastRow="0" w:firstColumn="0" w:lastColumn="0" w:oddVBand="0" w:evenVBand="0" w:oddHBand="1" w:evenHBand="0" w:firstRowFirstColumn="0" w:firstRowLastColumn="0" w:lastRowFirstColumn="0" w:lastRowLastColumn="0"/>
-              <w:rPr>
-                <w:b/>
-                <w:sz w:val="20"/>
-                <w:szCs w:val="20"/>
-              </w:rPr>
-            </w:pPr>
-            <w:r>
-              <w:rPr>
-                <w:b/>
-                <w:sz w:val="20"/>
-                <w:szCs w:val="20"/>
-              </w:rPr>
-              <w:t>-156.641</w:t>
-            </w:r>
-          </w:p>
-        </w:tc>
-        <w:tc>
-          <w:tcPr>
-            <w:tcW w:w="1080" w:type="dxa"/>
-          </w:tcPr>
-          <w:p>
-            <w:pPr>
-              <w:cnfStyle w:val="000000100000" w:firstRow="0" w:lastRow="0" w:firstColumn="0" w:lastColumn="0" w:oddVBand="0" w:evenVBand="0" w:oddHBand="1" w:evenHBand="0" w:firstRowFirstColumn="0" w:firstRowLastColumn="0" w:lastRowFirstColumn="0" w:lastRowLastColumn="0"/>
-              <w:rPr>
-                <w:b/>
-                <w:sz w:val="20"/>
-                <w:szCs w:val="20"/>
-              </w:rPr>
-            </w:pPr>
-            <w:r>
-              <w:rPr>
-                <w:b/>
-                <w:sz w:val="20"/>
-                <w:szCs w:val="20"/>
-              </w:rPr>
-              <w:t>-156.045</w:t>
-            </w:r>
-          </w:p>
-        </w:tc>
-        <w:tc>
-          <w:tcPr>
-            <w:tcW w:w="1080" w:type="dxa"/>
-          </w:tcPr>
-          <w:p>
-            <w:pPr>
-              <w:cnfStyle w:val="000000100000" w:firstRow="0" w:lastRow="0" w:firstColumn="0" w:lastColumn="0" w:oddVBand="0" w:evenVBand="0" w:oddHBand="1" w:evenHBand="0" w:firstRowFirstColumn="0" w:firstRowLastColumn="0" w:lastRowFirstColumn="0" w:lastRowLastColumn="0"/>
-              <w:rPr>
-                <w:sz w:val="20"/>
-                <w:szCs w:val="20"/>
-              </w:rPr>
-            </w:pPr>
-            <w:r>
-              <w:rPr>
-                <w:sz w:val="20"/>
-                <w:szCs w:val="20"/>
-              </w:rPr>
-              <w:t>-136.972</w:t>
             </w:r>
           </w:p>
         </w:tc>
@@ -937,7 +756,7 @@
                 <w:sz w:val="20"/>
                 <w:szCs w:val="20"/>
               </w:rPr>
-              <w:t>6</w:t>
+              <w:t>5</w:t>
             </w:r>
           </w:p>
         </w:tc>
@@ -960,7 +779,7 @@
                 <w:sz w:val="20"/>
                 <w:szCs w:val="20"/>
               </w:rPr>
-              <w:t>DrivingAccuracy,GIR</w:t>
+              <w:t>GIR,BirdieConversion</w:t>
             </w:r>
             <w:proofErr w:type="gramEnd"/>
             <w:r>
@@ -968,9 +787,18 @@
                 <w:sz w:val="20"/>
                 <w:szCs w:val="20"/>
               </w:rPr>
-              <w:t>,BirdieConversion</w:t>
+              <w:t>,SandSaves</w:t>
             </w:r>
             <w:proofErr w:type="spellEnd"/>
+          </w:p>
+          <w:p>
+            <w:pPr>
+              <w:cnfStyle w:val="000000000000" w:firstRow="0" w:lastRow="0" w:firstColumn="0" w:lastColumn="0" w:oddVBand="0" w:evenVBand="0" w:oddHBand="0" w:evenHBand="0" w:firstRowFirstColumn="0" w:firstRowLastColumn="0" w:lastRowFirstColumn="0" w:lastRowLastColumn="0"/>
+              <w:rPr>
+                <w:sz w:val="20"/>
+                <w:szCs w:val="20"/>
+              </w:rPr>
+            </w:pPr>
             <w:r>
               <w:rPr>
                 <w:sz w:val="20"/>
@@ -978,74 +806,83 @@
               </w:rPr>
               <w:t>,</w:t>
             </w:r>
-          </w:p>
+            <w:proofErr w:type="spellStart"/>
+            <w:r>
+              <w:rPr>
+                <w:sz w:val="20"/>
+                <w:szCs w:val="20"/>
+              </w:rPr>
+              <w:t>Scrambling,PuttsPerRound</w:t>
+            </w:r>
+            <w:proofErr w:type="spellEnd"/>
+          </w:p>
+        </w:tc>
+        <w:tc>
+          <w:tcPr>
+            <w:tcW w:w="900" w:type="dxa"/>
+          </w:tcPr>
           <w:p>
             <w:pPr>
               <w:cnfStyle w:val="000000000000" w:firstRow="0" w:lastRow="0" w:firstColumn="0" w:lastColumn="0" w:oddVBand="0" w:evenVBand="0" w:oddHBand="0" w:evenHBand="0" w:firstRowFirstColumn="0" w:firstRowLastColumn="0" w:lastRowFirstColumn="0" w:lastRowLastColumn="0"/>
               <w:rPr>
-                <w:sz w:val="20"/>
-                <w:szCs w:val="20"/>
-              </w:rPr>
-            </w:pPr>
-            <w:proofErr w:type="spellStart"/>
-            <w:proofErr w:type="gramStart"/>
-            <w:r>
-              <w:rPr>
-                <w:sz w:val="20"/>
-                <w:szCs w:val="20"/>
-              </w:rPr>
-              <w:t>SandSaves,Scrambling</w:t>
-            </w:r>
-            <w:proofErr w:type="gramEnd"/>
-            <w:r>
-              <w:rPr>
-                <w:sz w:val="20"/>
-                <w:szCs w:val="20"/>
-              </w:rPr>
-              <w:t>,PuttsPerRound</w:t>
-            </w:r>
-            <w:proofErr w:type="spellEnd"/>
-          </w:p>
-        </w:tc>
-        <w:tc>
-          <w:tcPr>
-            <w:tcW w:w="900" w:type="dxa"/>
+                <w:b/>
+                <w:sz w:val="20"/>
+                <w:szCs w:val="20"/>
+              </w:rPr>
+            </w:pPr>
+            <w:r>
+              <w:rPr>
+                <w:b/>
+                <w:sz w:val="20"/>
+                <w:szCs w:val="20"/>
+              </w:rPr>
+              <w:t>0.546</w:t>
+            </w:r>
+          </w:p>
+        </w:tc>
+        <w:tc>
+          <w:tcPr>
+            <w:tcW w:w="990" w:type="dxa"/>
           </w:tcPr>
           <w:p>
             <w:pPr>
               <w:cnfStyle w:val="000000000000" w:firstRow="0" w:lastRow="0" w:firstColumn="0" w:lastColumn="0" w:oddVBand="0" w:evenVBand="0" w:oddHBand="0" w:evenHBand="0" w:firstRowFirstColumn="0" w:firstRowLastColumn="0" w:lastRowFirstColumn="0" w:lastRowLastColumn="0"/>
               <w:rPr>
-                <w:sz w:val="20"/>
-                <w:szCs w:val="20"/>
-              </w:rPr>
-            </w:pPr>
-            <w:r>
-              <w:rPr>
-                <w:sz w:val="20"/>
-                <w:szCs w:val="20"/>
-              </w:rPr>
-              <w:t>0.544</w:t>
-            </w:r>
-          </w:p>
-        </w:tc>
-        <w:tc>
-          <w:tcPr>
-            <w:tcW w:w="990" w:type="dxa"/>
+                <w:b/>
+                <w:sz w:val="20"/>
+                <w:szCs w:val="20"/>
+              </w:rPr>
+            </w:pPr>
+            <w:r>
+              <w:rPr>
+                <w:b/>
+                <w:sz w:val="20"/>
+                <w:szCs w:val="20"/>
+              </w:rPr>
+              <w:t>-156.641</w:t>
+            </w:r>
+          </w:p>
+        </w:tc>
+        <w:tc>
+          <w:tcPr>
+            <w:tcW w:w="1080" w:type="dxa"/>
           </w:tcPr>
           <w:p>
             <w:pPr>
               <w:cnfStyle w:val="000000000000" w:firstRow="0" w:lastRow="0" w:firstColumn="0" w:lastColumn="0" w:oddVBand="0" w:evenVBand="0" w:oddHBand="0" w:evenHBand="0" w:firstRowFirstColumn="0" w:firstRowLastColumn="0" w:lastRowFirstColumn="0" w:lastRowLastColumn="0"/>
               <w:rPr>
-                <w:sz w:val="20"/>
-                <w:szCs w:val="20"/>
-              </w:rPr>
-            </w:pPr>
-            <w:r>
-              <w:rPr>
-                <w:sz w:val="20"/>
-                <w:szCs w:val="20"/>
-              </w:rPr>
-              <w:t>-154.730</w:t>
+                <w:b/>
+                <w:sz w:val="20"/>
+                <w:szCs w:val="20"/>
+              </w:rPr>
+            </w:pPr>
+            <w:r>
+              <w:rPr>
+                <w:b/>
+                <w:sz w:val="20"/>
+                <w:szCs w:val="20"/>
+              </w:rPr>
+              <w:t>-156.045</w:t>
             </w:r>
           </w:p>
         </w:tc>
@@ -1066,35 +903,13 @@
                 <w:sz w:val="20"/>
                 <w:szCs w:val="20"/>
               </w:rPr>
-              <w:t>-153.960</w:t>
-            </w:r>
-          </w:p>
-        </w:tc>
-        <w:tc>
-          <w:tcPr>
-            <w:tcW w:w="1080" w:type="dxa"/>
-          </w:tcPr>
-          <w:p>
-            <w:pPr>
-              <w:cnfStyle w:val="000000000000" w:firstRow="0" w:lastRow="0" w:firstColumn="0" w:lastColumn="0" w:oddVBand="0" w:evenVBand="0" w:oddHBand="0" w:evenHBand="0" w:firstRowFirstColumn="0" w:firstRowLastColumn="0" w:lastRowFirstColumn="0" w:lastRowLastColumn="0"/>
-              <w:rPr>
-                <w:sz w:val="20"/>
-                <w:szCs w:val="20"/>
-              </w:rPr>
-            </w:pPr>
-            <w:r>
-              <w:rPr>
-                <w:sz w:val="20"/>
-                <w:szCs w:val="20"/>
-              </w:rPr>
-              <w:t>-131.783</w:t>
+              <w:t>-136.972</w:t>
             </w:r>
           </w:p>
         </w:tc>
       </w:tr>
       <w:tr>
         <w:trPr>
-          <w:cnfStyle w:val="000000100000" w:firstRow="0" w:lastRow="0" w:firstColumn="0" w:lastColumn="0" w:oddVBand="0" w:evenVBand="0" w:oddHBand="1" w:evenHBand="0" w:firstRowFirstColumn="0" w:firstRowLastColumn="0" w:lastRowFirstColumn="0" w:lastRowLastColumn="0"/>
           <w:trHeight w:val="275"/>
         </w:trPr>
         <w:tc>
@@ -1114,7 +929,7 @@
                 <w:sz w:val="20"/>
                 <w:szCs w:val="20"/>
               </w:rPr>
-              <w:t>7</w:t>
+              <w:t>6</w:t>
             </w:r>
           </w:p>
         </w:tc>
@@ -1124,39 +939,7 @@
           </w:tcPr>
           <w:p>
             <w:pPr>
-              <w:cnfStyle w:val="000000100000" w:firstRow="0" w:lastRow="0" w:firstColumn="0" w:lastColumn="0" w:oddVBand="0" w:evenVBand="0" w:oddHBand="1" w:evenHBand="0" w:firstRowFirstColumn="0" w:firstRowLastColumn="0" w:lastRowFirstColumn="0" w:lastRowLastColumn="0"/>
-              <w:rPr>
-                <w:sz w:val="20"/>
-                <w:szCs w:val="20"/>
-              </w:rPr>
-            </w:pPr>
-            <w:proofErr w:type="gramStart"/>
-            <w:r>
-              <w:rPr>
-                <w:sz w:val="20"/>
-                <w:szCs w:val="20"/>
-              </w:rPr>
-              <w:t>DrivingAccuracy,GIR</w:t>
-            </w:r>
-            <w:proofErr w:type="gramEnd"/>
-            <w:r>
-              <w:rPr>
-                <w:sz w:val="20"/>
-                <w:szCs w:val="20"/>
-              </w:rPr>
-              <w:t>,</w:t>
-            </w:r>
-            <w:r>
-              <w:rPr>
-                <w:sz w:val="20"/>
-                <w:szCs w:val="20"/>
-              </w:rPr>
-              <w:t>PuttingAverage,</w:t>
-            </w:r>
-          </w:p>
-          <w:p>
-            <w:pPr>
-              <w:cnfStyle w:val="000000100000" w:firstRow="0" w:lastRow="0" w:firstColumn="0" w:lastColumn="0" w:oddVBand="0" w:evenVBand="0" w:oddHBand="1" w:evenHBand="0" w:firstRowFirstColumn="0" w:firstRowLastColumn="0" w:lastRowFirstColumn="0" w:lastRowLastColumn="0"/>
+              <w:cnfStyle w:val="000000000000" w:firstRow="0" w:lastRow="0" w:firstColumn="0" w:lastColumn="0" w:oddVBand="0" w:evenVBand="0" w:oddHBand="0" w:evenHBand="0" w:firstRowFirstColumn="0" w:firstRowLastColumn="0" w:lastRowFirstColumn="0" w:lastRowLastColumn="0"/>
               <w:rPr>
                 <w:sz w:val="20"/>
                 <w:szCs w:val="20"/>
@@ -1169,6 +952,207 @@
                 <w:sz w:val="20"/>
                 <w:szCs w:val="20"/>
               </w:rPr>
+              <w:t>DrivingAccuracy,GIR</w:t>
+            </w:r>
+            <w:proofErr w:type="gramEnd"/>
+            <w:r>
+              <w:rPr>
+                <w:sz w:val="20"/>
+                <w:szCs w:val="20"/>
+              </w:rPr>
+              <w:t>,BirdieConversion</w:t>
+            </w:r>
+            <w:proofErr w:type="spellEnd"/>
+            <w:r>
+              <w:rPr>
+                <w:sz w:val="20"/>
+                <w:szCs w:val="20"/>
+              </w:rPr>
+              <w:t>,</w:t>
+            </w:r>
+          </w:p>
+          <w:p>
+            <w:pPr>
+              <w:cnfStyle w:val="000000000000" w:firstRow="0" w:lastRow="0" w:firstColumn="0" w:lastColumn="0" w:oddVBand="0" w:evenVBand="0" w:oddHBand="0" w:evenHBand="0" w:firstRowFirstColumn="0" w:firstRowLastColumn="0" w:lastRowFirstColumn="0" w:lastRowLastColumn="0"/>
+              <w:rPr>
+                <w:sz w:val="20"/>
+                <w:szCs w:val="20"/>
+              </w:rPr>
+            </w:pPr>
+            <w:proofErr w:type="spellStart"/>
+            <w:r>
+              <w:rPr>
+                <w:sz w:val="20"/>
+                <w:szCs w:val="20"/>
+              </w:rPr>
+              <w:t>SandSaves,Scrambling,PuttsPerRound</w:t>
+            </w:r>
+            <w:proofErr w:type="spellEnd"/>
+          </w:p>
+        </w:tc>
+        <w:tc>
+          <w:tcPr>
+            <w:tcW w:w="900" w:type="dxa"/>
+          </w:tcPr>
+          <w:p>
+            <w:pPr>
+              <w:cnfStyle w:val="000000000000" w:firstRow="0" w:lastRow="0" w:firstColumn="0" w:lastColumn="0" w:oddVBand="0" w:evenVBand="0" w:oddHBand="0" w:evenHBand="0" w:firstRowFirstColumn="0" w:firstRowLastColumn="0" w:lastRowFirstColumn="0" w:lastRowLastColumn="0"/>
+              <w:rPr>
+                <w:sz w:val="20"/>
+                <w:szCs w:val="20"/>
+              </w:rPr>
+            </w:pPr>
+            <w:r>
+              <w:rPr>
+                <w:sz w:val="20"/>
+                <w:szCs w:val="20"/>
+              </w:rPr>
+              <w:t>0.544</w:t>
+            </w:r>
+          </w:p>
+        </w:tc>
+        <w:tc>
+          <w:tcPr>
+            <w:tcW w:w="990" w:type="dxa"/>
+          </w:tcPr>
+          <w:p>
+            <w:pPr>
+              <w:cnfStyle w:val="000000000000" w:firstRow="0" w:lastRow="0" w:firstColumn="0" w:lastColumn="0" w:oddVBand="0" w:evenVBand="0" w:oddHBand="0" w:evenHBand="0" w:firstRowFirstColumn="0" w:firstRowLastColumn="0" w:lastRowFirstColumn="0" w:lastRowLastColumn="0"/>
+              <w:rPr>
+                <w:sz w:val="20"/>
+                <w:szCs w:val="20"/>
+              </w:rPr>
+            </w:pPr>
+            <w:r>
+              <w:rPr>
+                <w:sz w:val="20"/>
+                <w:szCs w:val="20"/>
+              </w:rPr>
+              <w:t>-154.730</w:t>
+            </w:r>
+          </w:p>
+        </w:tc>
+        <w:tc>
+          <w:tcPr>
+            <w:tcW w:w="1080" w:type="dxa"/>
+          </w:tcPr>
+          <w:p>
+            <w:pPr>
+              <w:cnfStyle w:val="000000000000" w:firstRow="0" w:lastRow="0" w:firstColumn="0" w:lastColumn="0" w:oddVBand="0" w:evenVBand="0" w:oddHBand="0" w:evenHBand="0" w:firstRowFirstColumn="0" w:firstRowLastColumn="0" w:lastRowFirstColumn="0" w:lastRowLastColumn="0"/>
+              <w:rPr>
+                <w:sz w:val="20"/>
+                <w:szCs w:val="20"/>
+              </w:rPr>
+            </w:pPr>
+            <w:r>
+              <w:rPr>
+                <w:sz w:val="20"/>
+                <w:szCs w:val="20"/>
+              </w:rPr>
+              <w:t>-153.960</w:t>
+            </w:r>
+          </w:p>
+        </w:tc>
+        <w:tc>
+          <w:tcPr>
+            <w:tcW w:w="1080" w:type="dxa"/>
+          </w:tcPr>
+          <w:p>
+            <w:pPr>
+              <w:cnfStyle w:val="000000000000" w:firstRow="0" w:lastRow="0" w:firstColumn="0" w:lastColumn="0" w:oddVBand="0" w:evenVBand="0" w:oddHBand="0" w:evenHBand="0" w:firstRowFirstColumn="0" w:firstRowLastColumn="0" w:lastRowFirstColumn="0" w:lastRowLastColumn="0"/>
+              <w:rPr>
+                <w:sz w:val="20"/>
+                <w:szCs w:val="20"/>
+              </w:rPr>
+            </w:pPr>
+            <w:r>
+              <w:rPr>
+                <w:sz w:val="20"/>
+                <w:szCs w:val="20"/>
+              </w:rPr>
+              <w:t>-131.783</w:t>
+            </w:r>
+          </w:p>
+        </w:tc>
+      </w:tr>
+      <w:tr>
+        <w:trPr>
+          <w:trHeight w:val="275"/>
+        </w:trPr>
+        <w:tc>
+          <w:tcPr>
+            <w:cnfStyle w:val="001000000000" w:firstRow="0" w:lastRow="0" w:firstColumn="1" w:lastColumn="0" w:oddVBand="0" w:evenVBand="0" w:oddHBand="0" w:evenHBand="0" w:firstRowFirstColumn="0" w:firstRowLastColumn="0" w:lastRowFirstColumn="0" w:lastRowLastColumn="0"/>
+            <w:tcW w:w="845" w:type="dxa"/>
+          </w:tcPr>
+          <w:p>
+            <w:pPr>
+              <w:rPr>
+                <w:sz w:val="20"/>
+                <w:szCs w:val="20"/>
+              </w:rPr>
+            </w:pPr>
+            <w:r>
+              <w:rPr>
+                <w:sz w:val="20"/>
+                <w:szCs w:val="20"/>
+              </w:rPr>
+              <w:t>7</w:t>
+            </w:r>
+          </w:p>
+        </w:tc>
+        <w:tc>
+          <w:tcPr>
+            <w:tcW w:w="4465" w:type="dxa"/>
+          </w:tcPr>
+          <w:p>
+            <w:pPr>
+              <w:cnfStyle w:val="000000000000" w:firstRow="0" w:lastRow="0" w:firstColumn="0" w:lastColumn="0" w:oddVBand="0" w:evenVBand="0" w:oddHBand="0" w:evenHBand="0" w:firstRowFirstColumn="0" w:firstRowLastColumn="0" w:lastRowFirstColumn="0" w:lastRowLastColumn="0"/>
+              <w:rPr>
+                <w:sz w:val="20"/>
+                <w:szCs w:val="20"/>
+              </w:rPr>
+            </w:pPr>
+            <w:proofErr w:type="spellStart"/>
+            <w:proofErr w:type="gramStart"/>
+            <w:r>
+              <w:rPr>
+                <w:sz w:val="20"/>
+                <w:szCs w:val="20"/>
+              </w:rPr>
+              <w:t>DrivingAccuracy,GIR</w:t>
+            </w:r>
+            <w:proofErr w:type="gramEnd"/>
+            <w:r>
+              <w:rPr>
+                <w:sz w:val="20"/>
+                <w:szCs w:val="20"/>
+              </w:rPr>
+              <w:t>,PuttingAverage</w:t>
+            </w:r>
+            <w:proofErr w:type="spellEnd"/>
+            <w:r>
+              <w:rPr>
+                <w:sz w:val="20"/>
+                <w:szCs w:val="20"/>
+              </w:rPr>
+              <w:t>,</w:t>
+            </w:r>
+          </w:p>
+          <w:p>
+            <w:pPr>
+              <w:cnfStyle w:val="000000000000" w:firstRow="0" w:lastRow="0" w:firstColumn="0" w:lastColumn="0" w:oddVBand="0" w:evenVBand="0" w:oddHBand="0" w:evenHBand="0" w:firstRowFirstColumn="0" w:firstRowLastColumn="0" w:lastRowFirstColumn="0" w:lastRowLastColumn="0"/>
+              <w:rPr>
+                <w:sz w:val="20"/>
+                <w:szCs w:val="20"/>
+              </w:rPr>
+            </w:pPr>
+            <w:proofErr w:type="spellStart"/>
+            <w:proofErr w:type="gramStart"/>
+            <w:r>
+              <w:rPr>
+                <w:sz w:val="20"/>
+                <w:szCs w:val="20"/>
+              </w:rPr>
               <w:t>BirdieConversion,SandSaves</w:t>
             </w:r>
             <w:proofErr w:type="gramEnd"/>
@@ -1190,7 +1174,7 @@
           </w:p>
           <w:p>
             <w:pPr>
-              <w:cnfStyle w:val="000000100000" w:firstRow="0" w:lastRow="0" w:firstColumn="0" w:lastColumn="0" w:oddVBand="0" w:evenVBand="0" w:oddHBand="1" w:evenHBand="0" w:firstRowFirstColumn="0" w:firstRowLastColumn="0" w:lastRowFirstColumn="0" w:lastRowLastColumn="0"/>
+              <w:cnfStyle w:val="000000000000" w:firstRow="0" w:lastRow="0" w:firstColumn="0" w:lastColumn="0" w:oddVBand="0" w:evenVBand="0" w:oddHBand="0" w:evenHBand="0" w:firstRowFirstColumn="0" w:firstRowLastColumn="0" w:lastRowFirstColumn="0" w:lastRowLastColumn="0"/>
               <w:rPr>
                 <w:sz w:val="20"/>
                 <w:szCs w:val="20"/>
@@ -1213,7 +1197,7 @@
           </w:tcPr>
           <w:p>
             <w:pPr>
-              <w:cnfStyle w:val="000000100000" w:firstRow="0" w:lastRow="0" w:firstColumn="0" w:lastColumn="0" w:oddVBand="0" w:evenVBand="0" w:oddHBand="1" w:evenHBand="0" w:firstRowFirstColumn="0" w:firstRowLastColumn="0" w:lastRowFirstColumn="0" w:lastRowLastColumn="0"/>
+              <w:cnfStyle w:val="000000000000" w:firstRow="0" w:lastRow="0" w:firstColumn="0" w:lastColumn="0" w:oddVBand="0" w:evenVBand="0" w:oddHBand="0" w:evenHBand="0" w:firstRowFirstColumn="0" w:firstRowLastColumn="0" w:lastRowFirstColumn="0" w:lastRowLastColumn="0"/>
               <w:rPr>
                 <w:sz w:val="20"/>
                 <w:szCs w:val="20"/>
@@ -1234,7 +1218,7 @@
           </w:tcPr>
           <w:p>
             <w:pPr>
-              <w:cnfStyle w:val="000000100000" w:firstRow="0" w:lastRow="0" w:firstColumn="0" w:lastColumn="0" w:oddVBand="0" w:evenVBand="0" w:oddHBand="1" w:evenHBand="0" w:firstRowFirstColumn="0" w:firstRowLastColumn="0" w:lastRowFirstColumn="0" w:lastRowLastColumn="0"/>
+              <w:cnfStyle w:val="000000000000" w:firstRow="0" w:lastRow="0" w:firstColumn="0" w:lastColumn="0" w:oddVBand="0" w:evenVBand="0" w:oddHBand="0" w:evenHBand="0" w:firstRowFirstColumn="0" w:firstRowLastColumn="0" w:lastRowFirstColumn="0" w:lastRowLastColumn="0"/>
               <w:rPr>
                 <w:sz w:val="20"/>
                 <w:szCs w:val="20"/>
@@ -1255,7 +1239,7 @@
           </w:tcPr>
           <w:p>
             <w:pPr>
-              <w:cnfStyle w:val="000000100000" w:firstRow="0" w:lastRow="0" w:firstColumn="0" w:lastColumn="0" w:oddVBand="0" w:evenVBand="0" w:oddHBand="1" w:evenHBand="0" w:firstRowFirstColumn="0" w:firstRowLastColumn="0" w:lastRowFirstColumn="0" w:lastRowLastColumn="0"/>
+              <w:cnfStyle w:val="000000000000" w:firstRow="0" w:lastRow="0" w:firstColumn="0" w:lastColumn="0" w:oddVBand="0" w:evenVBand="0" w:oddHBand="0" w:evenHBand="0" w:firstRowFirstColumn="0" w:firstRowLastColumn="0" w:lastRowFirstColumn="0" w:lastRowLastColumn="0"/>
               <w:rPr>
                 <w:sz w:val="20"/>
                 <w:szCs w:val="20"/>
@@ -1277,7 +1261,7 @@
           <w:p>
             <w:pPr>
               <w:keepNext/>
-              <w:cnfStyle w:val="000000100000" w:firstRow="0" w:lastRow="0" w:firstColumn="0" w:lastColumn="0" w:oddVBand="0" w:evenVBand="0" w:oddHBand="1" w:evenHBand="0" w:firstRowFirstColumn="0" w:firstRowLastColumn="0" w:lastRowFirstColumn="0" w:lastRowLastColumn="0"/>
+              <w:cnfStyle w:val="000000000000" w:firstRow="0" w:lastRow="0" w:firstColumn="0" w:lastColumn="0" w:oddVBand="0" w:evenVBand="0" w:oddHBand="0" w:evenHBand="0" w:firstRowFirstColumn="0" w:firstRowLastColumn="0" w:lastRowFirstColumn="0" w:lastRowLastColumn="0"/>
               <w:rPr>
                 <w:sz w:val="20"/>
                 <w:szCs w:val="20"/>
@@ -1297,6 +1281,11 @@
     <w:p>
       <w:pPr>
         <w:pStyle w:val="Caption"/>
+      </w:pPr>
+    </w:p>
+    <w:p>
+      <w:pPr>
+        <w:pStyle w:val="Caption"/>
         <w:rPr>
           <w:sz w:val="20"/>
           <w:szCs w:val="20"/>
@@ -1305,14 +1294,36 @@
       <w:r>
         <w:t xml:space="preserve">Table </w:t>
       </w:r>
-      <w:fldSimple w:instr=" SEQ Table \* ARABIC ">
-        <w:r>
-          <w:rPr>
-            <w:noProof/>
-          </w:rPr>
-          <w:t>1</w:t>
-        </w:r>
-      </w:fldSimple>
+      <w:r>
+        <w:rPr>
+          <w:noProof/>
+        </w:rPr>
+        <w:fldChar w:fldCharType="begin"/>
+      </w:r>
+      <w:r>
+        <w:rPr>
+          <w:noProof/>
+        </w:rPr>
+        <w:instrText xml:space="preserve"> SEQ Table \* ARABIC </w:instrText>
+      </w:r>
+      <w:r>
+        <w:rPr>
+          <w:noProof/>
+        </w:rPr>
+        <w:fldChar w:fldCharType="separate"/>
+      </w:r>
+      <w:r>
+        <w:rPr>
+          <w:noProof/>
+        </w:rPr>
+        <w:t>1</w:t>
+      </w:r>
+      <w:r>
+        <w:rPr>
+          <w:noProof/>
+        </w:rPr>
+        <w:fldChar w:fldCharType="end"/>
+      </w:r>
       <w:r>
         <w:t xml:space="preserve"> Best values for R</w:t>
       </w:r>
@@ -1355,9 +1366,9 @@
           <w:noProof/>
         </w:rPr>
         <w:drawing>
-          <wp:inline distT="0" distB="0" distL="0" distR="0" wp14:anchorId="047F300A" wp14:editId="2C534990">
-            <wp:extent cx="5943600" cy="1021715"/>
-            <wp:effectExtent l="0" t="0" r="0" b="6985"/>
+          <wp:inline distT="0" distB="0" distL="0" distR="0" wp14:anchorId="047F300A" wp14:editId="48C8E3B9">
+            <wp:extent cx="6756174" cy="1362075"/>
+            <wp:effectExtent l="0" t="0" r="6985" b="0"/>
             <wp:docPr id="1" name="Picture 1"/>
             <wp:cNvGraphicFramePr>
               <a:graphicFrameLocks xmlns:a="http://schemas.openxmlformats.org/drawingml/2006/main" noChangeAspect="1"/>
@@ -1378,7 +1389,7 @@
                   <pic:spPr>
                     <a:xfrm>
                       <a:off x="0" y="0"/>
-                      <a:ext cx="5943600" cy="1021715"/>
+                      <a:ext cx="6762402" cy="1363331"/>
                     </a:xfrm>
                     <a:prstGeom prst="rect">
                       <a:avLst/>
@@ -1394,39 +1405,68 @@
     <w:p>
       <w:pPr>
         <w:pStyle w:val="Caption"/>
+      </w:pPr>
+      <w:r>
+        <w:t xml:space="preserve">Figure </w:t>
+      </w:r>
+      <w:r>
+        <w:rPr>
+          <w:noProof/>
+        </w:rPr>
+        <w:fldChar w:fldCharType="begin"/>
+      </w:r>
+      <w:r>
+        <w:rPr>
+          <w:noProof/>
+        </w:rPr>
+        <w:instrText xml:space="preserve"> SEQ Figure \* ARABIC </w:instrText>
+      </w:r>
+      <w:r>
+        <w:rPr>
+          <w:noProof/>
+        </w:rPr>
+        <w:fldChar w:fldCharType="separate"/>
+      </w:r>
+      <w:r>
+        <w:rPr>
+          <w:noProof/>
+        </w:rPr>
+        <w:t>1</w:t>
+      </w:r>
+      <w:r>
+        <w:rPr>
+          <w:noProof/>
+        </w:rPr>
+        <w:fldChar w:fldCharType="end"/>
+      </w:r>
+      <w:r>
+        <w:t xml:space="preserve"> Predictors chosen for optimal model of each subset.</w:t>
+      </w:r>
+    </w:p>
+    <w:p/>
+    <w:p/>
+    <w:p/>
+    <w:p/>
+    <w:p/>
+    <w:p/>
+    <w:p/>
+    <w:p/>
+    <w:p/>
+    <w:p/>
+    <w:p/>
+    <w:p>
+      <w:pPr>
         <w:rPr>
           <w:sz w:val="20"/>
           <w:szCs w:val="20"/>
         </w:rPr>
       </w:pPr>
       <w:r>
-        <w:t xml:space="preserve">Figure </w:t>
-      </w:r>
-      <w:fldSimple w:instr=" SEQ Figure \* ARABIC ">
-        <w:r>
-          <w:rPr>
-            <w:noProof/>
-          </w:rPr>
-          <w:t>1</w:t>
-        </w:r>
-      </w:fldSimple>
-      <w:r>
-        <w:t xml:space="preserve"> Predictors chosen for optimal model of each subset.</w:t>
-      </w:r>
-    </w:p>
-    <w:p>
-      <w:pPr>
-        <w:cnfStyle w:val="000000100000" w:firstRow="0" w:lastRow="0" w:firstColumn="0" w:lastColumn="0" w:oddVBand="0" w:evenVBand="0" w:oddHBand="1" w:evenHBand="0" w:firstRowFirstColumn="0" w:firstRowLastColumn="0" w:lastRowFirstColumn="0" w:lastRowLastColumn="0"/>
         <w:rPr>
           <w:sz w:val="20"/>
           <w:szCs w:val="20"/>
         </w:rPr>
-      </w:pPr>
-      <w:r>
-        <w:rPr>
-          <w:sz w:val="20"/>
-          <w:szCs w:val="20"/>
-        </w:rPr>
+        <w:lastRenderedPageBreak/>
         <w:t>The optimal model using all possible subsets</w:t>
       </w:r>
       <w:r>
@@ -1567,7 +1607,6 @@
     </w:p>
     <w:p>
       <w:pPr>
-        <w:cnfStyle w:val="000000100000" w:firstRow="0" w:lastRow="0" w:firstColumn="0" w:lastColumn="0" w:oddVBand="0" w:evenVBand="0" w:oddHBand="1" w:evenHBand="0" w:firstRowFirstColumn="0" w:firstRowLastColumn="0" w:lastRowFirstColumn="0" w:lastRowLastColumn="0"/>
         <w:rPr>
           <w:sz w:val="20"/>
           <w:szCs w:val="20"/>
@@ -1635,7 +1674,6 @@
     <w:p>
       <w:pPr>
         <w:keepNext/>
-        <w:cnfStyle w:val="000000100000" w:firstRow="0" w:lastRow="0" w:firstColumn="0" w:lastColumn="0" w:oddVBand="0" w:evenVBand="0" w:oddHBand="1" w:evenHBand="0" w:firstRowFirstColumn="0" w:firstRowLastColumn="0" w:lastRowFirstColumn="0" w:lastRowLastColumn="0"/>
       </w:pPr>
       <w:r>
         <w:rPr>
@@ -1644,9 +1682,9 @@
           <w:szCs w:val="20"/>
         </w:rPr>
         <w:drawing>
-          <wp:inline distT="0" distB="0" distL="0" distR="0" wp14:anchorId="37366086" wp14:editId="5753E438">
+          <wp:inline distT="0" distB="0" distL="0" distR="0" wp14:anchorId="37366086" wp14:editId="25DB1A44">
             <wp:extent cx="5248275" cy="3019425"/>
-            <wp:effectExtent l="0" t="0" r="9525" b="9525"/>
+            <wp:effectExtent l="0" t="0" r="0" b="0"/>
             <wp:docPr id="2" name="Picture 2"/>
             <wp:cNvGraphicFramePr>
               <a:graphicFrameLocks xmlns:a="http://schemas.openxmlformats.org/drawingml/2006/main" noChangeAspect="1"/>
@@ -1696,19 +1734,40 @@
     <w:p>
       <w:pPr>
         <w:pStyle w:val="Caption"/>
-        <w:cnfStyle w:val="000000100000" w:firstRow="0" w:lastRow="0" w:firstColumn="0" w:lastColumn="0" w:oddVBand="0" w:evenVBand="0" w:oddHBand="1" w:evenHBand="0" w:firstRowFirstColumn="0" w:firstRowLastColumn="0" w:lastRowFirstColumn="0" w:lastRowLastColumn="0"/>
       </w:pPr>
       <w:r>
         <w:t xml:space="preserve">Figure </w:t>
       </w:r>
-      <w:fldSimple w:instr=" SEQ Figure \* ARABIC ">
-        <w:r>
-          <w:rPr>
-            <w:noProof/>
-          </w:rPr>
-          <w:t>2</w:t>
-        </w:r>
-      </w:fldSimple>
+      <w:r>
+        <w:rPr>
+          <w:noProof/>
+        </w:rPr>
+        <w:fldChar w:fldCharType="begin"/>
+      </w:r>
+      <w:r>
+        <w:rPr>
+          <w:noProof/>
+        </w:rPr>
+        <w:instrText xml:space="preserve"> SEQ Figure \* ARABIC </w:instrText>
+      </w:r>
+      <w:r>
+        <w:rPr>
+          <w:noProof/>
+        </w:rPr>
+        <w:fldChar w:fldCharType="separate"/>
+      </w:r>
+      <w:r>
+        <w:rPr>
+          <w:noProof/>
+        </w:rPr>
+        <w:t>2</w:t>
+      </w:r>
+      <w:r>
+        <w:rPr>
+          <w:noProof/>
+        </w:rPr>
+        <w:fldChar w:fldCharType="end"/>
+      </w:r>
       <w:r>
         <w:t xml:space="preserve"> Summary of best BIC model (subset size 3).</w:t>
       </w:r>
@@ -1716,15 +1775,13 @@
     <w:p>
       <w:pPr>
         <w:keepNext/>
-        <w:cnfStyle w:val="000000100000" w:firstRow="0" w:lastRow="0" w:firstColumn="0" w:lastColumn="0" w:oddVBand="0" w:evenVBand="0" w:oddHBand="1" w:evenHBand="0" w:firstRowFirstColumn="0" w:firstRowLastColumn="0" w:lastRowFirstColumn="0" w:lastRowLastColumn="0"/>
-      </w:pPr>
-      <w:r>
-        <w:rPr>
-          <w:noProof/>
-        </w:rPr>
-        <w:lastRenderedPageBreak/>
+      </w:pPr>
+      <w:r>
+        <w:rPr>
+          <w:noProof/>
+        </w:rPr>
         <w:drawing>
-          <wp:inline distT="0" distB="0" distL="0" distR="0" wp14:anchorId="6E80C5C2" wp14:editId="460FCACC">
+          <wp:inline distT="0" distB="0" distL="0" distR="0" wp14:anchorId="6E80C5C2" wp14:editId="1B1593FD">
             <wp:extent cx="5743575" cy="3333750"/>
             <wp:effectExtent l="0" t="0" r="9525" b="0"/>
             <wp:docPr id="3" name="Picture 3"/>
@@ -1776,19 +1833,46 @@
     <w:p>
       <w:pPr>
         <w:pStyle w:val="Caption"/>
-        <w:cnfStyle w:val="000000100000" w:firstRow="0" w:lastRow="0" w:firstColumn="0" w:lastColumn="0" w:oddVBand="0" w:evenVBand="0" w:oddHBand="1" w:evenHBand="0" w:firstRowFirstColumn="0" w:firstRowLastColumn="0" w:lastRowFirstColumn="0" w:lastRowLastColumn="0"/>
       </w:pPr>
       <w:r>
         <w:t xml:space="preserve">Figure </w:t>
       </w:r>
-      <w:fldSimple w:instr=" SEQ Figure \* ARABIC ">
-        <w:r>
-          <w:rPr>
-            <w:noProof/>
-          </w:rPr>
-          <w:t>3</w:t>
-        </w:r>
-      </w:fldSimple>
+      <w:r>
+        <w:rPr>
+          <w:noProof/>
+        </w:rPr>
+        <w:fldChar w:fldCharType="begin"/>
+      </w:r>
+      <w:r>
+        <w:rPr>
+          <w:noProof/>
+        </w:rPr>
+        <w:instrText xml:space="preserve"> SEQ Figur</w:instrText>
+      </w:r>
+      <w:r>
+        <w:rPr>
+          <w:noProof/>
+        </w:rPr>
+        <w:instrText xml:space="preserve">e \* ARABIC </w:instrText>
+      </w:r>
+      <w:r>
+        <w:rPr>
+          <w:noProof/>
+        </w:rPr>
+        <w:fldChar w:fldCharType="separate"/>
+      </w:r>
+      <w:r>
+        <w:rPr>
+          <w:noProof/>
+        </w:rPr>
+        <w:t>3</w:t>
+      </w:r>
+      <w:r>
+        <w:rPr>
+          <w:noProof/>
+        </w:rPr>
+        <w:fldChar w:fldCharType="end"/>
+      </w:r>
       <w:r>
         <w:t xml:space="preserve"> summary of best R2adj, AIC, </w:t>
       </w:r>
@@ -1801,14 +1885,9 @@
         <w:t xml:space="preserve"> model (subset size 5).</w:t>
       </w:r>
     </w:p>
-    <w:p>
-      <w:pPr>
-        <w:cnfStyle w:val="000000100000" w:firstRow="0" w:lastRow="0" w:firstColumn="0" w:lastColumn="0" w:oddVBand="0" w:evenVBand="0" w:oddHBand="1" w:evenHBand="0" w:firstRowFirstColumn="0" w:firstRowLastColumn="0" w:lastRowFirstColumn="0" w:lastRowLastColumn="0"/>
-      </w:pPr>
-    </w:p>
-    <w:p>
-      <w:pPr>
-        <w:cnfStyle w:val="000000100000" w:firstRow="0" w:lastRow="0" w:firstColumn="0" w:lastColumn="0" w:oddVBand="0" w:evenVBand="0" w:oddHBand="1" w:evenHBand="0" w:firstRowFirstColumn="0" w:firstRowLastColumn="0" w:lastRowFirstColumn="0" w:lastRowLastColumn="0"/>
+    <w:p/>
+    <w:p>
+      <w:pPr>
         <w:rPr>
           <w:b/>
         </w:rPr>
@@ -1817,13 +1896,13 @@
         <w:rPr>
           <w:b/>
         </w:rPr>
+        <w:lastRenderedPageBreak/>
         <w:t>Backwards Subset Selection</w:t>
       </w:r>
     </w:p>
     <w:p>
       <w:pPr>
         <w:keepNext/>
-        <w:cnfStyle w:val="000000100000" w:firstRow="0" w:lastRow="0" w:firstColumn="0" w:lastColumn="0" w:oddVBand="0" w:evenVBand="0" w:oddHBand="1" w:evenHBand="0" w:firstRowFirstColumn="0" w:firstRowLastColumn="0" w:lastRowFirstColumn="0" w:lastRowLastColumn="0"/>
       </w:pPr>
       <w:r>
         <w:rPr>
@@ -1883,19 +1962,40 @@
     <w:p>
       <w:pPr>
         <w:pStyle w:val="Caption"/>
-        <w:cnfStyle w:val="000000100000" w:firstRow="0" w:lastRow="0" w:firstColumn="0" w:lastColumn="0" w:oddVBand="0" w:evenVBand="0" w:oddHBand="1" w:evenHBand="0" w:firstRowFirstColumn="0" w:firstRowLastColumn="0" w:lastRowFirstColumn="0" w:lastRowLastColumn="0"/>
       </w:pPr>
       <w:r>
         <w:t xml:space="preserve">Figure </w:t>
       </w:r>
-      <w:fldSimple w:instr=" SEQ Figure \* ARABIC ">
-        <w:r>
-          <w:rPr>
-            <w:noProof/>
-          </w:rPr>
-          <w:t>4</w:t>
-        </w:r>
-      </w:fldSimple>
+      <w:r>
+        <w:rPr>
+          <w:noProof/>
+        </w:rPr>
+        <w:fldChar w:fldCharType="begin"/>
+      </w:r>
+      <w:r>
+        <w:rPr>
+          <w:noProof/>
+        </w:rPr>
+        <w:instrText xml:space="preserve"> SEQ Figure \* ARABIC </w:instrText>
+      </w:r>
+      <w:r>
+        <w:rPr>
+          <w:noProof/>
+        </w:rPr>
+        <w:fldChar w:fldCharType="separate"/>
+      </w:r>
+      <w:r>
+        <w:rPr>
+          <w:noProof/>
+        </w:rPr>
+        <w:t>4</w:t>
+      </w:r>
+      <w:r>
+        <w:rPr>
+          <w:noProof/>
+        </w:rPr>
+        <w:fldChar w:fldCharType="end"/>
+      </w:r>
       <w:r>
         <w:t xml:space="preserve"> Backwards subset using AIC</w:t>
       </w:r>
@@ -1903,7 +2003,6 @@
     <w:p>
       <w:pPr>
         <w:keepNext/>
-        <w:cnfStyle w:val="000000100000" w:firstRow="0" w:lastRow="0" w:firstColumn="0" w:lastColumn="0" w:oddVBand="0" w:evenVBand="0" w:oddHBand="1" w:evenHBand="0" w:firstRowFirstColumn="0" w:firstRowLastColumn="0" w:lastRowFirstColumn="0" w:lastRowLastColumn="0"/>
       </w:pPr>
       <w:r>
         <w:rPr>
@@ -1962,31 +2061,47 @@
     <w:p>
       <w:pPr>
         <w:pStyle w:val="Caption"/>
-        <w:cnfStyle w:val="000000100000" w:firstRow="0" w:lastRow="0" w:firstColumn="0" w:lastColumn="0" w:oddVBand="0" w:evenVBand="0" w:oddHBand="1" w:evenHBand="0" w:firstRowFirstColumn="0" w:firstRowLastColumn="0" w:lastRowFirstColumn="0" w:lastRowLastColumn="0"/>
       </w:pPr>
       <w:r>
         <w:t xml:space="preserve">Figure </w:t>
       </w:r>
-      <w:fldSimple w:instr=" SEQ Figure \* ARABIC ">
-        <w:r>
-          <w:rPr>
-            <w:noProof/>
-          </w:rPr>
-          <w:t>5</w:t>
-        </w:r>
-      </w:fldSimple>
+      <w:r>
+        <w:rPr>
+          <w:noProof/>
+        </w:rPr>
+        <w:fldChar w:fldCharType="begin"/>
+      </w:r>
+      <w:r>
+        <w:rPr>
+          <w:noProof/>
+        </w:rPr>
+        <w:instrText xml:space="preserve"> SEQ Figure \* ARABIC </w:instrText>
+      </w:r>
+      <w:r>
+        <w:rPr>
+          <w:noProof/>
+        </w:rPr>
+        <w:fldChar w:fldCharType="separate"/>
+      </w:r>
+      <w:r>
+        <w:rPr>
+          <w:noProof/>
+        </w:rPr>
+        <w:t>5</w:t>
+      </w:r>
+      <w:r>
+        <w:rPr>
+          <w:noProof/>
+        </w:rPr>
+        <w:fldChar w:fldCharType="end"/>
+      </w:r>
       <w:r>
         <w:t xml:space="preserve"> Backwards subset using BIC</w:t>
       </w:r>
     </w:p>
-    <w:p>
-      <w:pPr>
-        <w:cnfStyle w:val="000000100000" w:firstRow="0" w:lastRow="0" w:firstColumn="0" w:lastColumn="0" w:oddVBand="0" w:evenVBand="0" w:oddHBand="1" w:evenHBand="0" w:firstRowFirstColumn="0" w:firstRowLastColumn="0" w:lastRowFirstColumn="0" w:lastRowLastColumn="0"/>
-      </w:pPr>
-    </w:p>
-    <w:p>
-      <w:pPr>
-        <w:cnfStyle w:val="000000100000" w:firstRow="0" w:lastRow="0" w:firstColumn="0" w:lastColumn="0" w:oddVBand="0" w:evenVBand="0" w:oddHBand="1" w:evenHBand="0" w:firstRowFirstColumn="0" w:firstRowLastColumn="0" w:lastRowFirstColumn="0" w:lastRowLastColumn="0"/>
+    <w:p/>
+    <w:p>
+      <w:pPr>
         <w:rPr>
           <w:b/>
         </w:rPr>
@@ -1995,14 +2110,12 @@
         <w:rPr>
           <w:b/>
         </w:rPr>
-        <w:lastRenderedPageBreak/>
         <w:t>Forwards Subset Selection</w:t>
       </w:r>
     </w:p>
     <w:p>
       <w:pPr>
         <w:keepNext/>
-        <w:cnfStyle w:val="000000100000" w:firstRow="0" w:lastRow="0" w:firstColumn="0" w:lastColumn="0" w:oddVBand="0" w:evenVBand="0" w:oddHBand="1" w:evenHBand="0" w:firstRowFirstColumn="0" w:firstRowLastColumn="0" w:lastRowFirstColumn="0" w:lastRowLastColumn="0"/>
       </w:pPr>
       <w:r>
         <w:rPr>
@@ -2062,19 +2175,40 @@
     <w:p>
       <w:pPr>
         <w:pStyle w:val="Caption"/>
-        <w:cnfStyle w:val="000000100000" w:firstRow="0" w:lastRow="0" w:firstColumn="0" w:lastColumn="0" w:oddVBand="0" w:evenVBand="0" w:oddHBand="1" w:evenHBand="0" w:firstRowFirstColumn="0" w:firstRowLastColumn="0" w:lastRowFirstColumn="0" w:lastRowLastColumn="0"/>
       </w:pPr>
       <w:r>
         <w:t xml:space="preserve">Figure </w:t>
       </w:r>
-      <w:fldSimple w:instr=" SEQ Figure \* ARABIC ">
-        <w:r>
-          <w:rPr>
-            <w:noProof/>
-          </w:rPr>
-          <w:t>6</w:t>
-        </w:r>
-      </w:fldSimple>
+      <w:r>
+        <w:rPr>
+          <w:noProof/>
+        </w:rPr>
+        <w:fldChar w:fldCharType="begin"/>
+      </w:r>
+      <w:r>
+        <w:rPr>
+          <w:noProof/>
+        </w:rPr>
+        <w:instrText xml:space="preserve"> SEQ Figure \* ARABIC </w:instrText>
+      </w:r>
+      <w:r>
+        <w:rPr>
+          <w:noProof/>
+        </w:rPr>
+        <w:fldChar w:fldCharType="separate"/>
+      </w:r>
+      <w:r>
+        <w:rPr>
+          <w:noProof/>
+        </w:rPr>
+        <w:t>6</w:t>
+      </w:r>
+      <w:r>
+        <w:rPr>
+          <w:noProof/>
+        </w:rPr>
+        <w:fldChar w:fldCharType="end"/>
+      </w:r>
       <w:r>
         <w:t xml:space="preserve"> Forwards subset using AIC</w:t>
       </w:r>
@@ -2082,7 +2216,6 @@
     <w:p>
       <w:pPr>
         <w:keepNext/>
-        <w:cnfStyle w:val="000000100000" w:firstRow="0" w:lastRow="0" w:firstColumn="0" w:lastColumn="0" w:oddVBand="0" w:evenVBand="0" w:oddHBand="1" w:evenHBand="0" w:firstRowFirstColumn="0" w:firstRowLastColumn="0" w:lastRowFirstColumn="0" w:lastRowLastColumn="0"/>
       </w:pPr>
       <w:r>
         <w:rPr>
@@ -2141,66 +2274,1158 @@
     <w:p>
       <w:pPr>
         <w:pStyle w:val="Caption"/>
-        <w:cnfStyle w:val="000000100000" w:firstRow="0" w:lastRow="0" w:firstColumn="0" w:lastColumn="0" w:oddVBand="0" w:evenVBand="0" w:oddHBand="1" w:evenHBand="0" w:firstRowFirstColumn="0" w:firstRowLastColumn="0" w:lastRowFirstColumn="0" w:lastRowLastColumn="0"/>
       </w:pPr>
       <w:r>
         <w:t xml:space="preserve">Figure </w:t>
       </w:r>
-      <w:fldSimple w:instr=" SEQ Figure \* ARABIC ">
-        <w:r>
-          <w:rPr>
-            <w:noProof/>
-          </w:rPr>
-          <w:t>7</w:t>
-        </w:r>
-      </w:fldSimple>
+      <w:r>
+        <w:rPr>
+          <w:noProof/>
+        </w:rPr>
+        <w:fldChar w:fldCharType="begin"/>
+      </w:r>
+      <w:r>
+        <w:rPr>
+          <w:noProof/>
+        </w:rPr>
+        <w:instrText xml:space="preserve"> SEQ Figure \* ARABIC </w:instrText>
+      </w:r>
+      <w:r>
+        <w:rPr>
+          <w:noProof/>
+        </w:rPr>
+        <w:fldChar w:fldCharType="separate"/>
+      </w:r>
+      <w:r>
+        <w:rPr>
+          <w:noProof/>
+        </w:rPr>
+        <w:t>7</w:t>
+      </w:r>
+      <w:r>
+        <w:rPr>
+          <w:noProof/>
+        </w:rPr>
+        <w:fldChar w:fldCharType="end"/>
+      </w:r>
       <w:r>
         <w:t xml:space="preserve"> Forwards subset using BIC</w:t>
       </w:r>
     </w:p>
     <w:p>
-      <w:pPr>
-        <w:cnfStyle w:val="000000100000" w:firstRow="0" w:lastRow="0" w:firstColumn="0" w:lastColumn="0" w:oddVBand="0" w:evenVBand="0" w:oddHBand="1" w:evenHBand="0" w:firstRowFirstColumn="0" w:firstRowLastColumn="0" w:lastRowFirstColumn="0" w:lastRowLastColumn="0"/>
-      </w:pPr>
       <w:r>
         <w:t xml:space="preserve">These models chosen in the backwards and forwards method of subset selection don’t give you the same models in that minimize the </w:t>
       </w:r>
       <w:r>
-        <w:t>AIC or BIC in Table 1. This is because forwards and backwards subsets method matters about the order in which the algorithm adds each predictor. Putting one in before the other could change the best value you can get for AIC and BIC.</w:t>
-      </w:r>
-    </w:p>
-    <w:p>
-      <w:pPr>
-        <w:cnfStyle w:val="000000100000" w:firstRow="0" w:lastRow="0" w:firstColumn="0" w:lastColumn="0" w:oddVBand="0" w:evenVBand="0" w:oddHBand="1" w:evenHBand="0" w:firstRowFirstColumn="0" w:firstRowLastColumn="0" w:lastRowFirstColumn="0" w:lastRowLastColumn="0"/>
-      </w:pPr>
+        <w:t xml:space="preserve">AIC or BIC in Table 1. This is because forwards and backwards subsets </w:t>
+      </w:r>
+      <w:r>
+        <w:lastRenderedPageBreak/>
+        <w:t>method matters about the order in which the algorithm adds each predictor. Putting one in before the other could change the best value you can get for AIC and BIC.</w:t>
+      </w:r>
+    </w:p>
+    <w:p>
       <w:r>
         <w:t>After viewing all the “best” models, I would probably choose the model that uses 5 predictors.</w:t>
       </w:r>
-      <w:bookmarkStart w:id="0" w:name="_GoBack"/>
-      <w:bookmarkEnd w:id="0"/>
-    </w:p>
-    <w:p>
-      <w:pPr>
-        <w:cnfStyle w:val="000000100000" w:firstRow="0" w:lastRow="0" w:firstColumn="0" w:lastColumn="0" w:oddVBand="0" w:evenVBand="0" w:oddHBand="1" w:evenHBand="0" w:firstRowFirstColumn="0" w:firstRowLastColumn="0" w:lastRowFirstColumn="0" w:lastRowLastColumn="0"/>
-      </w:pPr>
-    </w:p>
-    <w:p>
-      <w:pPr>
-        <w:cnfStyle w:val="000000100000" w:firstRow="0" w:lastRow="0" w:firstColumn="0" w:lastColumn="0" w:oddVBand="0" w:evenVBand="0" w:oddHBand="1" w:evenHBand="0" w:firstRowFirstColumn="0" w:firstRowLastColumn="0" w:lastRowFirstColumn="0" w:lastRowLastColumn="0"/>
+    </w:p>
+    <w:p/>
+    <w:p>
+      <w:r>
+        <w:br w:type="page"/>
+      </w:r>
+    </w:p>
+    <w:p>
+      <w:pPr>
+        <w:rPr>
+          <w:b/>
+        </w:rPr>
+      </w:pPr>
+      <w:r>
+        <w:rPr>
+          <w:b/>
+        </w:rPr>
+        <w:lastRenderedPageBreak/>
+        <w:t>Downer Cows</w:t>
+      </w:r>
+    </w:p>
+    <w:p>
+      <w:r>
+        <w:t xml:space="preserve">In this exercise we will try to predict whether or not a downer cow will survive given some results of a blood test and the number of </w:t>
+      </w:r>
+      <w:proofErr w:type="gramStart"/>
+      <w:r>
+        <w:t>days</w:t>
+      </w:r>
+      <w:proofErr w:type="gramEnd"/>
+      <w:r>
+        <w:t xml:space="preserve"> recumbent. First let’s take a look at the variables and how to compare to the response variable: Outcome.</w:t>
+      </w:r>
+    </w:p>
+    <w:p>
+      <w:pPr>
+        <w:keepNext/>
+        <w:jc w:val="center"/>
+      </w:pPr>
+      <w:r>
         <w:rPr>
           <w:sz w:val="20"/>
           <w:szCs w:val="20"/>
         </w:rPr>
-      </w:pPr>
-    </w:p>
-    <w:p>
-      <w:pPr>
-        <w:cnfStyle w:val="000000100000" w:firstRow="0" w:lastRow="0" w:firstColumn="0" w:lastColumn="0" w:oddVBand="0" w:evenVBand="0" w:oddHBand="1" w:evenHBand="0" w:firstRowFirstColumn="0" w:firstRowLastColumn="0" w:lastRowFirstColumn="0" w:lastRowLastColumn="0"/>
+        <w:pict w14:anchorId="3A85D7B7">
+          <v:shapetype id="_x0000_t75" coordsize="21600,21600" o:spt="75" o:preferrelative="t" path="m@4@5l@4@11@9@11@9@5xe" filled="f" stroked="f">
+            <v:stroke joinstyle="miter"/>
+            <v:formulas>
+              <v:f eqn="if lineDrawn pixelLineWidth 0"/>
+              <v:f eqn="sum @0 1 0"/>
+              <v:f eqn="sum 0 0 @1"/>
+              <v:f eqn="prod @2 1 2"/>
+              <v:f eqn="prod @3 21600 pixelWidth"/>
+              <v:f eqn="prod @3 21600 pixelHeight"/>
+              <v:f eqn="sum @0 0 1"/>
+              <v:f eqn="prod @6 1 2"/>
+              <v:f eqn="prod @7 21600 pixelWidth"/>
+              <v:f eqn="sum @8 21600 0"/>
+              <v:f eqn="prod @7 21600 pixelHeight"/>
+              <v:f eqn="sum @10 21600 0"/>
+            </v:formulas>
+            <v:path o:extrusionok="f" gradientshapeok="t" o:connecttype="rect"/>
+            <o:lock v:ext="edit" aspectratio="t"/>
+          </v:shapetype>
+          <v:shape id="_x0000_i1025" type="#_x0000_t75" style="width:406.5pt;height:259.5pt">
+            <v:imagedata r:id="rId11" o:title="PairsPlotDownerDaysrecCK"/>
+          </v:shape>
+        </w:pict>
+      </w:r>
+    </w:p>
+    <w:p>
+      <w:pPr>
+        <w:pStyle w:val="Caption"/>
+        <w:jc w:val="center"/>
         <w:rPr>
           <w:sz w:val="20"/>
           <w:szCs w:val="20"/>
         </w:rPr>
       </w:pPr>
+      <w:r>
+        <w:t xml:space="preserve">Figure </w:t>
+      </w:r>
+      <w:r>
+        <w:fldChar w:fldCharType="begin"/>
+      </w:r>
+      <w:r>
+        <w:instrText xml:space="preserve"> SEQ Figure \* ARABIC </w:instrText>
+      </w:r>
+      <w:r>
+        <w:fldChar w:fldCharType="separate"/>
+      </w:r>
+      <w:r>
+        <w:rPr>
+          <w:noProof/>
+        </w:rPr>
+        <w:t>8</w:t>
+      </w:r>
+      <w:r>
+        <w:fldChar w:fldCharType="end"/>
+      </w:r>
+      <w:r>
+        <w:t xml:space="preserve"> Pairs plot of </w:t>
+      </w:r>
+      <w:proofErr w:type="spellStart"/>
+      <w:r>
+        <w:t>Daysrec</w:t>
+      </w:r>
+      <w:proofErr w:type="spellEnd"/>
+      <w:r>
+        <w:t xml:space="preserve"> and CK against Outcome</w:t>
+      </w:r>
+    </w:p>
+    <w:p>
+      <w:pPr>
+        <w:keepNext/>
+        <w:jc w:val="center"/>
+      </w:pPr>
+      <w:r>
+        <w:rPr>
+          <w:sz w:val="20"/>
+          <w:szCs w:val="20"/>
+        </w:rPr>
+        <w:lastRenderedPageBreak/>
+        <w:pict w14:anchorId="4DADD04E">
+          <v:shape id="_x0000_i1032" type="#_x0000_t75" style="width:414.75pt;height:264.75pt">
+            <v:imagedata r:id="rId12" o:title="DownerPairsAstUreaPcv"/>
+          </v:shape>
+        </w:pict>
+      </w:r>
+    </w:p>
+    <w:p>
+      <w:pPr>
+        <w:pStyle w:val="Caption"/>
+        <w:jc w:val="center"/>
+        <w:rPr>
+          <w:sz w:val="20"/>
+          <w:szCs w:val="20"/>
+        </w:rPr>
+      </w:pPr>
+      <w:r>
+        <w:t xml:space="preserve">Figure </w:t>
+      </w:r>
+      <w:r>
+        <w:fldChar w:fldCharType="begin"/>
+      </w:r>
+      <w:r>
+        <w:instrText xml:space="preserve"> SEQ Figure \* ARABIC </w:instrText>
+      </w:r>
+      <w:r>
+        <w:fldChar w:fldCharType="separate"/>
+      </w:r>
+      <w:r>
+        <w:rPr>
+          <w:noProof/>
+        </w:rPr>
+        <w:t>9</w:t>
+      </w:r>
+      <w:r>
+        <w:fldChar w:fldCharType="end"/>
+      </w:r>
+      <w:r>
+        <w:t xml:space="preserve"> Pairs plot of AST, Urea, and PCV against Outcome</w:t>
+      </w:r>
+    </w:p>
+    <w:p>
+      <w:pPr>
+        <w:keepNext/>
+        <w:jc w:val="center"/>
+      </w:pPr>
+      <w:r>
+        <w:rPr>
+          <w:sz w:val="20"/>
+          <w:szCs w:val="20"/>
+        </w:rPr>
+        <w:pict w14:anchorId="1DDB6C75">
+          <v:shape id="_x0000_i1039" type="#_x0000_t75" style="width:402.75pt;height:257.25pt">
+            <v:imagedata r:id="rId13" o:title="DownerBoxplotPCV"/>
+          </v:shape>
+        </w:pict>
+      </w:r>
+    </w:p>
+    <w:p>
+      <w:pPr>
+        <w:pStyle w:val="Caption"/>
+        <w:jc w:val="center"/>
+      </w:pPr>
+      <w:r>
+        <w:t xml:space="preserve">Figure </w:t>
+      </w:r>
+      <w:r>
+        <w:fldChar w:fldCharType="begin"/>
+      </w:r>
+      <w:r>
+        <w:instrText xml:space="preserve"> SEQ Figure \* ARABIC </w:instrText>
+      </w:r>
+      <w:r>
+        <w:fldChar w:fldCharType="separate"/>
+      </w:r>
+      <w:r>
+        <w:rPr>
+          <w:noProof/>
+        </w:rPr>
+        <w:t>10</w:t>
+      </w:r>
+      <w:r>
+        <w:fldChar w:fldCharType="end"/>
+      </w:r>
+      <w:r>
+        <w:t xml:space="preserve"> Box plot of PCV ~ Outcome</w:t>
+      </w:r>
+    </w:p>
+    <w:p>
+      <w:pPr>
+        <w:keepNext/>
+        <w:jc w:val="center"/>
+      </w:pPr>
+      <w:r>
+        <w:rPr>
+          <w:sz w:val="20"/>
+          <w:szCs w:val="20"/>
+        </w:rPr>
+        <w:lastRenderedPageBreak/>
+        <w:pict w14:anchorId="11CA36EF">
+          <v:shape id="_x0000_i1040" type="#_x0000_t75" style="width:420pt;height:268.5pt">
+            <v:imagedata r:id="rId14" o:title="DownerBoxplotUrea"/>
+          </v:shape>
+        </w:pict>
+      </w:r>
+    </w:p>
+    <w:p>
+      <w:pPr>
+        <w:pStyle w:val="Caption"/>
+        <w:jc w:val="center"/>
+      </w:pPr>
+      <w:r>
+        <w:t xml:space="preserve">Figure </w:t>
+      </w:r>
+      <w:r>
+        <w:fldChar w:fldCharType="begin"/>
+      </w:r>
+      <w:r>
+        <w:instrText xml:space="preserve"> SEQ Figure \* ARABIC </w:instrText>
+      </w:r>
+      <w:r>
+        <w:fldChar w:fldCharType="separate"/>
+      </w:r>
+      <w:r>
+        <w:rPr>
+          <w:noProof/>
+        </w:rPr>
+        <w:t>11</w:t>
+      </w:r>
+      <w:r>
+        <w:fldChar w:fldCharType="end"/>
+      </w:r>
+      <w:r>
+        <w:t xml:space="preserve"> Box plot of Urea ~ Outcome</w:t>
+      </w:r>
+    </w:p>
+    <w:p>
+      <w:pPr>
+        <w:keepNext/>
+        <w:jc w:val="center"/>
+      </w:pPr>
+      <w:r>
+        <w:rPr>
+          <w:sz w:val="20"/>
+          <w:szCs w:val="20"/>
+        </w:rPr>
+        <w:pict w14:anchorId="009B2510">
+          <v:shape id="_x0000_i1041" type="#_x0000_t75" style="width:421.5pt;height:269.25pt">
+            <v:imagedata r:id="rId15" o:title="DownerBoxplotAST"/>
+          </v:shape>
+        </w:pict>
+      </w:r>
+    </w:p>
+    <w:p>
+      <w:pPr>
+        <w:pStyle w:val="Caption"/>
+        <w:jc w:val="center"/>
+      </w:pPr>
+      <w:r>
+        <w:t xml:space="preserve">Figure </w:t>
+      </w:r>
+      <w:r>
+        <w:fldChar w:fldCharType="begin"/>
+      </w:r>
+      <w:r>
+        <w:instrText xml:space="preserve"> SEQ Figure \* ARABIC </w:instrText>
+      </w:r>
+      <w:r>
+        <w:fldChar w:fldCharType="separate"/>
+      </w:r>
+      <w:r>
+        <w:rPr>
+          <w:noProof/>
+        </w:rPr>
+        <w:t>12</w:t>
+      </w:r>
+      <w:r>
+        <w:fldChar w:fldCharType="end"/>
+      </w:r>
+      <w:r>
+        <w:t xml:space="preserve"> Box plot of AST ~ Outcome</w:t>
+      </w:r>
+    </w:p>
+    <w:p>
+      <w:pPr>
+        <w:keepNext/>
+        <w:jc w:val="center"/>
+      </w:pPr>
+      <w:r>
+        <w:rPr>
+          <w:sz w:val="20"/>
+          <w:szCs w:val="20"/>
+        </w:rPr>
+        <w:lastRenderedPageBreak/>
+        <w:pict w14:anchorId="46D29768">
+          <v:shape id="_x0000_i1042" type="#_x0000_t75" style="width:433.5pt;height:277.5pt">
+            <v:imagedata r:id="rId16" o:title="DownerBoxplotCK"/>
+          </v:shape>
+        </w:pict>
+      </w:r>
+    </w:p>
+    <w:p>
+      <w:pPr>
+        <w:pStyle w:val="Caption"/>
+        <w:jc w:val="center"/>
+      </w:pPr>
+      <w:r>
+        <w:t xml:space="preserve">Figure </w:t>
+      </w:r>
+      <w:r>
+        <w:fldChar w:fldCharType="begin"/>
+      </w:r>
+      <w:r>
+        <w:instrText xml:space="preserve"> SEQ Figure \* ARABIC </w:instrText>
+      </w:r>
+      <w:r>
+        <w:fldChar w:fldCharType="separate"/>
+      </w:r>
+      <w:r>
+        <w:rPr>
+          <w:noProof/>
+        </w:rPr>
+        <w:t>13</w:t>
+      </w:r>
+      <w:r>
+        <w:fldChar w:fldCharType="end"/>
+      </w:r>
+      <w:r>
+        <w:t xml:space="preserve"> Box plot of CK ~ Outcome</w:t>
+      </w:r>
+    </w:p>
+    <w:p>
+      <w:pPr>
+        <w:keepNext/>
+        <w:jc w:val="center"/>
+      </w:pPr>
+      <w:r>
+        <w:rPr>
+          <w:sz w:val="20"/>
+          <w:szCs w:val="20"/>
+        </w:rPr>
+        <w:pict w14:anchorId="12B982A0">
+          <v:shape id="_x0000_i1043" type="#_x0000_t75" style="width:402pt;height:256.5pt">
+            <v:imagedata r:id="rId17" o:title="DownerBoxPlotDaysrec"/>
+          </v:shape>
+        </w:pict>
+      </w:r>
+    </w:p>
+    <w:p>
+      <w:pPr>
+        <w:pStyle w:val="Caption"/>
+        <w:jc w:val="center"/>
+      </w:pPr>
+      <w:r>
+        <w:t xml:space="preserve">Figure </w:t>
+      </w:r>
+      <w:r>
+        <w:fldChar w:fldCharType="begin"/>
+      </w:r>
+      <w:r>
+        <w:instrText xml:space="preserve"> SEQ Figure \* ARABIC </w:instrText>
+      </w:r>
+      <w:r>
+        <w:fldChar w:fldCharType="separate"/>
+      </w:r>
+      <w:r>
+        <w:rPr>
+          <w:noProof/>
+        </w:rPr>
+        <w:t>14</w:t>
+      </w:r>
+      <w:r>
+        <w:fldChar w:fldCharType="end"/>
+      </w:r>
+      <w:r>
+        <w:t xml:space="preserve"> Box plot of </w:t>
+      </w:r>
+      <w:proofErr w:type="spellStart"/>
+      <w:r>
+        <w:t>Daysrec</w:t>
+      </w:r>
+      <w:proofErr w:type="spellEnd"/>
+      <w:r>
+        <w:t xml:space="preserve"> ~ Outcome</w:t>
+      </w:r>
+    </w:p>
+    <w:p>
+      <w:pPr>
+        <w:keepNext/>
+        <w:jc w:val="center"/>
+      </w:pPr>
+      <w:r>
+        <w:rPr>
+          <w:sz w:val="20"/>
+          <w:szCs w:val="20"/>
+        </w:rPr>
+        <w:lastRenderedPageBreak/>
+        <w:pict w14:anchorId="13D879E8">
+          <v:shape id="_x0000_i1044" type="#_x0000_t75" style="width:467.25pt;height:298.5pt">
+            <v:imagedata r:id="rId18" o:title="DownerBoxplotLogTransforms"/>
+          </v:shape>
+        </w:pict>
+      </w:r>
+    </w:p>
+    <w:p>
+      <w:pPr>
+        <w:pStyle w:val="Caption"/>
+        <w:jc w:val="center"/>
+      </w:pPr>
+      <w:r>
+        <w:t xml:space="preserve">Figure </w:t>
+      </w:r>
+      <w:r>
+        <w:fldChar w:fldCharType="begin"/>
+      </w:r>
+      <w:r>
+        <w:instrText xml:space="preserve"> SEQ Figure \* ARABIC </w:instrText>
+      </w:r>
+      <w:r>
+        <w:fldChar w:fldCharType="separate"/>
+      </w:r>
+      <w:r>
+        <w:rPr>
+          <w:noProof/>
+        </w:rPr>
+        <w:t>15</w:t>
+      </w:r>
+      <w:r>
+        <w:fldChar w:fldCharType="end"/>
+      </w:r>
+      <w:r>
+        <w:t xml:space="preserve"> Box plot of CK, AST, and Urea after a log transformation ~ Outcome</w:t>
+      </w:r>
+    </w:p>
+    <w:p/>
+    <w:p>
+      <w:r>
+        <w:t>Looking at the box plots, you can see that there was some right skewness of AST, CK, and Urea. Taking the log transform of these variables reduced the variance nicely.</w:t>
+      </w:r>
+    </w:p>
+    <w:p>
+      <w:pPr>
+        <w:rPr>
+          <w:b/>
+        </w:rPr>
+      </w:pPr>
+      <w:r>
+        <w:rPr>
+          <w:b/>
+        </w:rPr>
+        <w:t>Rich Model</w:t>
+      </w:r>
+    </w:p>
+    <w:p>
+      <w:r>
+        <w:t xml:space="preserve">First fit a “rich” model. This would be fitting </w:t>
+      </w:r>
+      <w:r>
+        <w:t xml:space="preserve">Outcome ~ </w:t>
+      </w:r>
+      <w:proofErr w:type="spellStart"/>
+      <w:r>
+        <w:t>Daysrec</w:t>
+      </w:r>
+      <w:proofErr w:type="spellEnd"/>
+      <w:r>
+        <w:t xml:space="preserve"> + log(CK) + log(AST) + log(Urea) + PCV</w:t>
+      </w:r>
+      <w:r>
+        <w:t>.</w:t>
+      </w:r>
+    </w:p>
+    <w:p>
+      <w:pPr>
+        <w:keepNext/>
+        <w:jc w:val="center"/>
+      </w:pPr>
+      <w:r>
+        <w:lastRenderedPageBreak/>
+        <w:pict w14:anchorId="0437B779">
+          <v:shape id="_x0000_i1056" type="#_x0000_t75" style="width:429.75pt;height:304.5pt">
+            <v:imagedata r:id="rId19" o:title="summaryDownerRich"/>
+          </v:shape>
+        </w:pict>
+      </w:r>
+    </w:p>
+    <w:p>
+      <w:pPr>
+        <w:pStyle w:val="Caption"/>
+        <w:jc w:val="center"/>
+      </w:pPr>
+      <w:r>
+        <w:t xml:space="preserve">Figure </w:t>
+      </w:r>
+      <w:r>
+        <w:fldChar w:fldCharType="begin"/>
+      </w:r>
+      <w:r>
+        <w:instrText xml:space="preserve"> SEQ Figure \* ARABIC </w:instrText>
+      </w:r>
+      <w:r>
+        <w:fldChar w:fldCharType="separate"/>
+      </w:r>
+      <w:r>
+        <w:rPr>
+          <w:noProof/>
+        </w:rPr>
+        <w:t>16</w:t>
+      </w:r>
+      <w:r>
+        <w:fldChar w:fldCharType="end"/>
+      </w:r>
+      <w:r>
+        <w:t xml:space="preserve"> Summary of rich model.</w:t>
+      </w:r>
+    </w:p>
+    <w:p>
+      <w:r>
+        <w:t>Let’s see if we can reduce our model a little bit using forward and backwards step.</w:t>
+      </w:r>
+    </w:p>
+    <w:p>
+      <w:pPr>
+        <w:rPr>
+          <w:i/>
+        </w:rPr>
+      </w:pPr>
+      <w:r>
+        <w:rPr>
+          <w:i/>
+        </w:rPr>
+        <w:t>Backward Subset</w:t>
+      </w:r>
+    </w:p>
+    <w:p>
+      <w:pPr>
+        <w:keepNext/>
+      </w:pPr>
+      <w:r>
+        <w:pict w14:anchorId="27809422">
+          <v:shape id="_x0000_i1064" type="#_x0000_t75" style="width:290.25pt;height:107.25pt">
+            <v:imagedata r:id="rId20" o:title="BackAICDowner"/>
+          </v:shape>
+        </w:pict>
+      </w:r>
+    </w:p>
+    <w:p>
+      <w:pPr>
+        <w:pStyle w:val="Caption"/>
+      </w:pPr>
+      <w:r>
+        <w:t xml:space="preserve">Figure </w:t>
+      </w:r>
+      <w:r>
+        <w:fldChar w:fldCharType="begin"/>
+      </w:r>
+      <w:r>
+        <w:instrText xml:space="preserve"> SEQ Figure \* ARABIC </w:instrText>
+      </w:r>
+      <w:r>
+        <w:fldChar w:fldCharType="separate"/>
+      </w:r>
+      <w:r>
+        <w:rPr>
+          <w:noProof/>
+        </w:rPr>
+        <w:t>17</w:t>
+      </w:r>
+      <w:r>
+        <w:fldChar w:fldCharType="end"/>
+      </w:r>
+      <w:r>
+        <w:t xml:space="preserve"> Backward subset of Downer using AIC</w:t>
+      </w:r>
+    </w:p>
+    <w:p>
+      <w:pPr>
+        <w:keepNext/>
+      </w:pPr>
+      <w:r>
+        <w:pict w14:anchorId="5201F659">
+          <v:shape id="_x0000_i1066" type="#_x0000_t75" style="width:249pt;height:94.5pt">
+            <v:imagedata r:id="rId21" o:title="BackBICDowner"/>
+          </v:shape>
+        </w:pict>
+      </w:r>
+    </w:p>
+    <w:p>
+      <w:pPr>
+        <w:pStyle w:val="Caption"/>
+      </w:pPr>
+      <w:r>
+        <w:t xml:space="preserve">Figure </w:t>
+      </w:r>
+      <w:r>
+        <w:fldChar w:fldCharType="begin"/>
+      </w:r>
+      <w:r>
+        <w:instrText xml:space="preserve"> SEQ Figure \* ARABIC </w:instrText>
+      </w:r>
+      <w:r>
+        <w:fldChar w:fldCharType="separate"/>
+      </w:r>
+      <w:r>
+        <w:rPr>
+          <w:noProof/>
+        </w:rPr>
+        <w:t>18</w:t>
+      </w:r>
+      <w:r>
+        <w:fldChar w:fldCharType="end"/>
+      </w:r>
+      <w:r>
+        <w:t xml:space="preserve"> Backward subset of Downer using BIC</w:t>
+      </w:r>
+    </w:p>
+    <w:p>
+      <w:pPr>
+        <w:rPr>
+          <w:i/>
+        </w:rPr>
+      </w:pPr>
+      <w:r>
+        <w:rPr>
+          <w:i/>
+        </w:rPr>
+        <w:lastRenderedPageBreak/>
+        <w:t>Forward Subset</w:t>
+      </w:r>
+    </w:p>
+    <w:p>
+      <w:pPr>
+        <w:keepNext/>
+      </w:pPr>
+      <w:r>
+        <w:pict w14:anchorId="751A3AC2">
+          <v:shape id="_x0000_i1074" type="#_x0000_t75" style="width:294pt;height:73.5pt">
+            <v:imagedata r:id="rId22" o:title="ForwardAICDowner"/>
+          </v:shape>
+        </w:pict>
+      </w:r>
+    </w:p>
+    <w:p>
+      <w:pPr>
+        <w:pStyle w:val="Caption"/>
+      </w:pPr>
+      <w:r>
+        <w:t xml:space="preserve">Figure </w:t>
+      </w:r>
+      <w:r>
+        <w:fldChar w:fldCharType="begin"/>
+      </w:r>
+      <w:r>
+        <w:instrText xml:space="preserve"> SEQ Figure \* ARABIC </w:instrText>
+      </w:r>
+      <w:r>
+        <w:fldChar w:fldCharType="separate"/>
+      </w:r>
+      <w:r>
+        <w:rPr>
+          <w:noProof/>
+        </w:rPr>
+        <w:t>19</w:t>
+      </w:r>
+      <w:r>
+        <w:fldChar w:fldCharType="end"/>
+      </w:r>
+      <w:r>
+        <w:t xml:space="preserve"> Forward subset using AIC</w:t>
+      </w:r>
+    </w:p>
+    <w:p>
+      <w:pPr>
+        <w:keepNext/>
+      </w:pPr>
+      <w:r>
+        <w:pict w14:anchorId="5A5BAA3F">
+          <v:shape id="_x0000_i1076" type="#_x0000_t75" style="width:250.5pt;height:82.5pt">
+            <v:imagedata r:id="rId23" o:title="ForwardBICDowner"/>
+          </v:shape>
+        </w:pict>
+      </w:r>
+    </w:p>
+    <w:p>
+      <w:pPr>
+        <w:pStyle w:val="Caption"/>
+      </w:pPr>
+      <w:r>
+        <w:t xml:space="preserve">Figure </w:t>
+      </w:r>
+      <w:r>
+        <w:fldChar w:fldCharType="begin"/>
+      </w:r>
+      <w:r>
+        <w:instrText xml:space="preserve"> SEQ Figure \* ARABIC </w:instrText>
+      </w:r>
+      <w:r>
+        <w:fldChar w:fldCharType="separate"/>
+      </w:r>
+      <w:r>
+        <w:rPr>
+          <w:noProof/>
+        </w:rPr>
+        <w:t>20</w:t>
+      </w:r>
+      <w:r>
+        <w:fldChar w:fldCharType="end"/>
+      </w:r>
+      <w:r>
+        <w:t xml:space="preserve"> Forward subset using BIC</w:t>
+      </w:r>
+    </w:p>
+    <w:p>
+      <w:r>
+        <w:t>It’s interesting to see that both AIC criteria methods chose the same model</w:t>
+      </w:r>
+      <w:r>
+        <w:t>:</w:t>
+      </w:r>
+      <w:r>
+        <w:t xml:space="preserve"> </w:t>
+      </w:r>
+      <w:r>
+        <w:t xml:space="preserve">Outcome ~ log(AST) + log(Urea) + </w:t>
+      </w:r>
+      <w:proofErr w:type="spellStart"/>
+      <w:r>
+        <w:t>Daysrec</w:t>
+      </w:r>
+      <w:proofErr w:type="spellEnd"/>
+      <w:r>
+        <w:t xml:space="preserve"> + PCV</w:t>
+      </w:r>
+      <w:r>
+        <w:t xml:space="preserve">. And both BIC criteria methods chose a smaller model: </w:t>
+      </w:r>
+      <w:r>
+        <w:t xml:space="preserve">Outcome ~ log(AST) + log(Urea) + </w:t>
+      </w:r>
+      <w:proofErr w:type="spellStart"/>
+      <w:r>
+        <w:t>Daysrec</w:t>
+      </w:r>
+      <w:proofErr w:type="spellEnd"/>
+      <w:r>
+        <w:t xml:space="preserve">. Both criteria contain the same 3 variables: AST, Urea, and </w:t>
+      </w:r>
+      <w:proofErr w:type="spellStart"/>
+      <w:r>
+        <w:t>Daysrec</w:t>
+      </w:r>
+      <w:proofErr w:type="spellEnd"/>
+      <w:r>
+        <w:t>. The AIC method adds in PCV. We can see the summaries of the two reduced models below.</w:t>
+      </w:r>
+    </w:p>
+    <w:p>
+      <w:pPr>
+        <w:keepNext/>
+        <w:jc w:val="center"/>
+      </w:pPr>
+      <w:r>
+        <w:pict w14:anchorId="1617B248">
+          <v:shape id="_x0000_i1079" type="#_x0000_t75" style="width:391.5pt;height:296.25pt">
+            <v:imagedata r:id="rId24" o:title="summaryDownerSize4"/>
+          </v:shape>
+        </w:pict>
+      </w:r>
+    </w:p>
+    <w:p>
+      <w:pPr>
+        <w:pStyle w:val="Caption"/>
+        <w:jc w:val="center"/>
+      </w:pPr>
+      <w:r>
+        <w:t xml:space="preserve">Figure </w:t>
+      </w:r>
+      <w:r>
+        <w:fldChar w:fldCharType="begin"/>
+      </w:r>
+      <w:r>
+        <w:instrText xml:space="preserve"> SEQ Figure \* ARABIC </w:instrText>
+      </w:r>
+      <w:r>
+        <w:fldChar w:fldCharType="separate"/>
+      </w:r>
+      <w:r>
+        <w:rPr>
+          <w:noProof/>
+        </w:rPr>
+        <w:t>21</w:t>
+      </w:r>
+      <w:r>
+        <w:fldChar w:fldCharType="end"/>
+      </w:r>
+      <w:r>
+        <w:t xml:space="preserve"> Summary of subset size 4 model</w:t>
+      </w:r>
+    </w:p>
+    <w:p>
+      <w:pPr>
+        <w:keepNext/>
+        <w:jc w:val="center"/>
+      </w:pPr>
+      <w:r>
+        <w:lastRenderedPageBreak/>
+        <w:pict w14:anchorId="10466417">
+          <v:shape id="_x0000_i1081" type="#_x0000_t75" style="width:447pt;height:279.75pt">
+            <v:imagedata r:id="rId25" o:title="summaryDownerSize3"/>
+          </v:shape>
+        </w:pict>
+      </w:r>
+    </w:p>
+    <w:p>
+      <w:pPr>
+        <w:pStyle w:val="Caption"/>
+        <w:jc w:val="center"/>
+      </w:pPr>
+      <w:r>
+        <w:t xml:space="preserve">Figure </w:t>
+      </w:r>
+      <w:r>
+        <w:fldChar w:fldCharType="begin"/>
+      </w:r>
+      <w:r>
+        <w:instrText xml:space="preserve"> SEQ Figure \* ARABIC </w:instrText>
+      </w:r>
+      <w:r>
+        <w:fldChar w:fldCharType="separate"/>
+      </w:r>
+      <w:r>
+        <w:rPr>
+          <w:noProof/>
+        </w:rPr>
+        <w:t>22</w:t>
+      </w:r>
+      <w:r>
+        <w:fldChar w:fldCharType="end"/>
+      </w:r>
+      <w:r>
+        <w:t xml:space="preserve"> Summary of subset size 3 model</w:t>
+      </w:r>
+    </w:p>
+    <w:p/>
+    <w:p>
+      <w:r>
+        <w:t>After looking at the model, PCV doesn’t look to be statistically significant, so I’m going to remove it and chose the smaller model as the one to use.</w:t>
+      </w:r>
+    </w:p>
+    <w:p>
+      <w:r>
+        <w:t>However, looking at the marginal model plots, there seems to be something a little off.</w:t>
+      </w:r>
+    </w:p>
+    <w:p>
+      <w:pPr>
+        <w:keepNext/>
+        <w:jc w:val="center"/>
+      </w:pPr>
+      <w:r>
+        <w:lastRenderedPageBreak/>
+        <w:pict w14:anchorId="1D3A3A69">
+          <v:shape id="_x0000_i1084" type="#_x0000_t75" style="width:468pt;height:300pt">
+            <v:imagedata r:id="rId26" o:title="DownerMMPSSize3"/>
+          </v:shape>
+        </w:pict>
+      </w:r>
+    </w:p>
+    <w:p>
+      <w:pPr>
+        <w:pStyle w:val="Caption"/>
+        <w:jc w:val="center"/>
+      </w:pPr>
+      <w:r>
+        <w:t xml:space="preserve">Figure </w:t>
+      </w:r>
+      <w:r>
+        <w:fldChar w:fldCharType="begin"/>
+      </w:r>
+      <w:r>
+        <w:instrText xml:space="preserve"> SEQ Figure \* ARABIC </w:instrText>
+      </w:r>
+      <w:r>
+        <w:fldChar w:fldCharType="separate"/>
+      </w:r>
+      <w:r>
+        <w:rPr>
+          <w:noProof/>
+        </w:rPr>
+        <w:t>23</w:t>
+      </w:r>
+      <w:r>
+        <w:fldChar w:fldCharType="end"/>
+      </w:r>
+      <w:r>
+        <w:t xml:space="preserve"> Marginal model plots of chosen model</w:t>
+      </w:r>
+    </w:p>
+    <w:p>
+      <w:r>
+        <w:t xml:space="preserve">It’s not fitting log(Urea), </w:t>
+      </w:r>
+      <w:proofErr w:type="spellStart"/>
+      <w:r>
+        <w:t>Daysrec</w:t>
+      </w:r>
+      <w:proofErr w:type="spellEnd"/>
+      <w:r>
+        <w:t>, or the linear predictor very well. It does the same thing in the larger model too. So I chose to add the non-log transformed columns of AST and Urea into the model and get the following model:</w:t>
+      </w:r>
+    </w:p>
+    <w:p>
+      <w:pPr>
+        <w:keepNext/>
+        <w:jc w:val="center"/>
+      </w:pPr>
+      <w:r>
+        <w:lastRenderedPageBreak/>
+        <w:pict w14:anchorId="06BE8521">
+          <v:shape id="_x0000_i1087" type="#_x0000_t75" style="width:422.25pt;height:309pt">
+            <v:imagedata r:id="rId27" o:title="summaryDownerSize3Plus"/>
+          </v:shape>
+        </w:pict>
+      </w:r>
+    </w:p>
+    <w:p>
+      <w:pPr>
+        <w:pStyle w:val="Caption"/>
+        <w:jc w:val="center"/>
+      </w:pPr>
+      <w:r>
+        <w:t xml:space="preserve">Figure </w:t>
+      </w:r>
+      <w:r>
+        <w:fldChar w:fldCharType="begin"/>
+      </w:r>
+      <w:r>
+        <w:instrText xml:space="preserve"> SEQ Figure \* ARABIC </w:instrText>
+      </w:r>
+      <w:r>
+        <w:fldChar w:fldCharType="separate"/>
+      </w:r>
+      <w:r>
+        <w:rPr>
+          <w:noProof/>
+        </w:rPr>
+        <w:t>24</w:t>
+      </w:r>
+      <w:r>
+        <w:fldChar w:fldCharType="end"/>
+      </w:r>
+      <w:r>
+        <w:t xml:space="preserve"> Summary of adding non-log transformed versions of variables into model</w:t>
+      </w:r>
+    </w:p>
+    <w:p>
+      <w:pPr>
+        <w:keepNext/>
+        <w:jc w:val="center"/>
+      </w:pPr>
+      <w:r>
+        <w:lastRenderedPageBreak/>
+        <w:pict w14:anchorId="27B56327">
+          <v:shape id="_x0000_i1089" type="#_x0000_t75" style="width:468pt;height:300pt">
+            <v:imagedata r:id="rId28" o:title="DownerMMPSSize3Plus"/>
+          </v:shape>
+        </w:pict>
+      </w:r>
+    </w:p>
+    <w:p>
+      <w:pPr>
+        <w:pStyle w:val="Caption"/>
+        <w:jc w:val="center"/>
+      </w:pPr>
+      <w:r>
+        <w:t xml:space="preserve">Figure </w:t>
+      </w:r>
+      <w:r>
+        <w:fldChar w:fldCharType="begin"/>
+      </w:r>
+      <w:r>
+        <w:instrText xml:space="preserve"> SEQ Figure \* ARABIC </w:instrText>
+      </w:r>
+      <w:r>
+        <w:fldChar w:fldCharType="separate"/>
+      </w:r>
+      <w:r>
+        <w:rPr>
+          <w:noProof/>
+        </w:rPr>
+        <w:t>25</w:t>
+      </w:r>
+      <w:r>
+        <w:fldChar w:fldCharType="end"/>
+      </w:r>
+      <w:r>
+        <w:t xml:space="preserve"> Marginal model plots of larger model</w:t>
+      </w:r>
+    </w:p>
+    <w:p>
+      <w:r>
+        <w:t xml:space="preserve">It’s fitting the log transformed variables and the linear predictor much better. However, I’m a little worried about the fitting of the </w:t>
+      </w:r>
+      <w:proofErr w:type="spellStart"/>
+      <w:r>
+        <w:t>Daysrec</w:t>
+      </w:r>
+      <w:proofErr w:type="spellEnd"/>
+      <w:r>
+        <w:t xml:space="preserve">, and Urea variables. I can’t get any line to show up no matter what I do. I ran an </w:t>
+      </w:r>
+      <w:proofErr w:type="spellStart"/>
+      <w:r>
+        <w:t>anova</w:t>
+      </w:r>
+      <w:proofErr w:type="spellEnd"/>
+      <w:r>
+        <w:t xml:space="preserve"> to see if adding the variables was a good idea.</w:t>
+      </w:r>
+    </w:p>
+    <w:p>
+      <w:pPr>
+        <w:keepNext/>
+      </w:pPr>
+      <w:bookmarkStart w:id="0" w:name="_GoBack"/>
+      <w:r>
+        <w:pict w14:anchorId="2D6F5BF4">
+          <v:shape id="_x0000_i1091" type="#_x0000_t75" style="width:400.5pt;height:106.5pt">
+            <v:imagedata r:id="rId29" o:title="anovaDownerSize3"/>
+          </v:shape>
+        </w:pict>
+      </w:r>
+      <w:bookmarkEnd w:id="0"/>
+    </w:p>
+    <w:p>
+      <w:pPr>
+        <w:pStyle w:val="Caption"/>
+      </w:pPr>
+      <w:r>
+        <w:t xml:space="preserve">Figure </w:t>
+      </w:r>
+      <w:r>
+        <w:fldChar w:fldCharType="begin"/>
+      </w:r>
+      <w:r>
+        <w:instrText xml:space="preserve"> SEQ Figure \* ARABIC </w:instrText>
+      </w:r>
+      <w:r>
+        <w:fldChar w:fldCharType="separate"/>
+      </w:r>
+      <w:r>
+        <w:rPr>
+          <w:noProof/>
+        </w:rPr>
+        <w:t>26</w:t>
+      </w:r>
+      <w:r>
+        <w:fldChar w:fldCharType="end"/>
+      </w:r>
+      <w:r>
+        <w:t xml:space="preserve"> </w:t>
+      </w:r>
+      <w:proofErr w:type="spellStart"/>
+      <w:r>
+        <w:t>Anova</w:t>
+      </w:r>
+      <w:proofErr w:type="spellEnd"/>
+      <w:r>
+        <w:t xml:space="preserve"> table of size 3 models</w:t>
+      </w:r>
+    </w:p>
+    <w:p>
+      <w:r>
+        <w:t>Adding in the variables doesn’t seem like a bad idea.</w:t>
+      </w:r>
     </w:p>
     <w:sectPr>
       <w:pgSz w:w="12240" w:h="15840"/>
@@ -2213,7 +3438,7 @@
 </file>
 
 <file path=word/styles.xml><?xml version="1.0" encoding="utf-8"?>
-<w:styles xmlns:mc="http://schemas.openxmlformats.org/markup-compatibility/2006" xmlns:r="http://schemas.openxmlformats.org/officeDocument/2006/relationships" xmlns:w="http://schemas.openxmlformats.org/wordprocessingml/2006/main" xmlns:w14="http://schemas.microsoft.com/office/word/2010/wordml" xmlns:w15="http://schemas.microsoft.com/office/word/2012/wordml" xmlns:w16cid="http://schemas.microsoft.com/office/word/2016/wordml/cid" xmlns:w16se="http://schemas.microsoft.com/office/word/2015/wordml/symex" mc:Ignorable="w14 w15 w16se w16cid">
+<w:styles xmlns:mc="http://schemas.openxmlformats.org/markup-compatibility/2006" xmlns:r="http://schemas.openxmlformats.org/officeDocument/2006/relationships" xmlns:w="http://schemas.openxmlformats.org/wordprocessingml/2006/main" xmlns:w14="http://schemas.microsoft.com/office/word/2010/wordml" xmlns:w15="http://schemas.microsoft.com/office/word/2012/wordml" xmlns:w16se="http://schemas.microsoft.com/office/word/2015/wordml/symex" mc:Ignorable="w14 w15 w16se">
   <w:docDefaults>
     <w:rPrDefault>
       <w:rPr>
@@ -2229,7 +3454,7 @@
       </w:pPr>
     </w:pPrDefault>
   </w:docDefaults>
-  <w:latentStyles w:defLockedState="0" w:defUIPriority="99" w:defSemiHidden="0" w:defUnhideWhenUsed="0" w:defQFormat="0" w:count="375">
+  <w:latentStyles w:defLockedState="0" w:defUIPriority="99" w:defSemiHidden="0" w:defUnhideWhenUsed="0" w:defQFormat="0" w:count="371">
     <w:lsdException w:name="Normal" w:uiPriority="0" w:qFormat="1"/>
     <w:lsdException w:name="heading 1" w:uiPriority="9" w:qFormat="1"/>
     <w:lsdException w:name="heading 2" w:semiHidden="1" w:uiPriority="9" w:unhideWhenUsed="1" w:qFormat="1"/>
@@ -2601,10 +3826,6 @@
     <w:lsdException w:name="List Table 5 Dark Accent 6" w:uiPriority="50"/>
     <w:lsdException w:name="List Table 6 Colorful Accent 6" w:uiPriority="51"/>
     <w:lsdException w:name="List Table 7 Colorful Accent 6" w:uiPriority="52"/>
-    <w:lsdException w:name="Mention" w:semiHidden="1" w:unhideWhenUsed="1"/>
-    <w:lsdException w:name="Smart Hyperlink" w:semiHidden="1" w:unhideWhenUsed="1"/>
-    <w:lsdException w:name="Hashtag" w:semiHidden="1" w:unhideWhenUsed="1"/>
-    <w:lsdException w:name="Unresolved Mention" w:semiHidden="1" w:unhideWhenUsed="1"/>
   </w:latentStyles>
   <w:style w:type="paragraph" w:default="1" w:styleId="Normal">
     <w:name w:val="Normal"/>
@@ -2820,6 +4041,63 @@
       <w:sz w:val="18"/>
       <w:szCs w:val="18"/>
     </w:rPr>
+  </w:style>
+  <w:style w:type="table" w:styleId="GridTable1Light">
+    <w:name w:val="Grid Table 1 Light"/>
+    <w:basedOn w:val="TableNormal"/>
+    <w:uiPriority w:val="46"/>
+    <w:rsid w:val="004524C2"/>
+    <w:pPr>
+      <w:spacing w:after="0" w:line="240" w:lineRule="auto"/>
+    </w:pPr>
+    <w:tblPr>
+      <w:tblStyleRowBandSize w:val="1"/>
+      <w:tblStyleColBandSize w:val="1"/>
+      <w:tblBorders>
+        <w:top w:val="single" w:sz="4" w:space="0" w:color="999999" w:themeColor="text1" w:themeTint="66"/>
+        <w:left w:val="single" w:sz="4" w:space="0" w:color="999999" w:themeColor="text1" w:themeTint="66"/>
+        <w:bottom w:val="single" w:sz="4" w:space="0" w:color="999999" w:themeColor="text1" w:themeTint="66"/>
+        <w:right w:val="single" w:sz="4" w:space="0" w:color="999999" w:themeColor="text1" w:themeTint="66"/>
+        <w:insideH w:val="single" w:sz="4" w:space="0" w:color="999999" w:themeColor="text1" w:themeTint="66"/>
+        <w:insideV w:val="single" w:sz="4" w:space="0" w:color="999999" w:themeColor="text1" w:themeTint="66"/>
+      </w:tblBorders>
+    </w:tblPr>
+    <w:tblStylePr w:type="firstRow">
+      <w:rPr>
+        <w:b/>
+        <w:bCs/>
+      </w:rPr>
+      <w:tblPr/>
+      <w:tcPr>
+        <w:tcBorders>
+          <w:bottom w:val="single" w:sz="12" w:space="0" w:color="666666" w:themeColor="text1" w:themeTint="99"/>
+        </w:tcBorders>
+      </w:tcPr>
+    </w:tblStylePr>
+    <w:tblStylePr w:type="lastRow">
+      <w:rPr>
+        <w:b/>
+        <w:bCs/>
+      </w:rPr>
+      <w:tblPr/>
+      <w:tcPr>
+        <w:tcBorders>
+          <w:top w:val="double" w:sz="2" w:space="0" w:color="666666" w:themeColor="text1" w:themeTint="99"/>
+        </w:tcBorders>
+      </w:tcPr>
+    </w:tblStylePr>
+    <w:tblStylePr w:type="firstCol">
+      <w:rPr>
+        <w:b/>
+        <w:bCs/>
+      </w:rPr>
+    </w:tblStylePr>
+    <w:tblStylePr w:type="lastCol">
+      <w:rPr>
+        <w:b/>
+        <w:bCs/>
+      </w:rPr>
+    </w:tblStylePr>
   </w:style>
 </w:styles>
 </file>

</xml_diff>